<commit_message>
Realización del apartado 3.1
</commit_message>
<xml_diff>
--- a/TG1_EnriqueRuiz_1.docx
+++ b/TG1_EnriqueRuiz_1.docx
@@ -48,130 +48,13 @@
           <w:r>
             <w:fldChar w:fldCharType="separate"/>
           </w:r>
-          <w:bookmarkStart w:id="0" w:name="_GoBack"/>
-          <w:bookmarkEnd w:id="0"/>
-          <w:r>
-            <w:rPr>
-              <w:rStyle w:val="Hipervnculo"/>
-              <w:noProof/>
-            </w:rPr>
-            <w:fldChar w:fldCharType="begin"/>
-          </w:r>
-          <w:r>
-            <w:rPr>
-              <w:rStyle w:val="Hipervnculo"/>
-              <w:noProof/>
-            </w:rPr>
-            <w:instrText xml:space="preserve"> </w:instrText>
-          </w:r>
-          <w:r>
-            <w:rPr>
-              <w:noProof/>
-            </w:rPr>
-            <w:instrText>HYPERLINK \l "_Toc477512483"</w:instrText>
-          </w:r>
-          <w:r>
-            <w:rPr>
-              <w:rStyle w:val="Hipervnculo"/>
-              <w:noProof/>
-            </w:rPr>
-            <w:instrText xml:space="preserve"> </w:instrText>
-          </w:r>
-          <w:r>
-            <w:rPr>
-              <w:rStyle w:val="Hipervnculo"/>
-              <w:noProof/>
-            </w:rPr>
-          </w:r>
-          <w:r>
-            <w:rPr>
-              <w:rStyle w:val="Hipervnculo"/>
-              <w:noProof/>
-            </w:rPr>
-            <w:fldChar w:fldCharType="separate"/>
-          </w:r>
-          <w:r>
-            <w:rPr>
-              <w:rStyle w:val="Hipervnculo"/>
-              <w:noProof/>
-            </w:rPr>
-            <w:t>1. Autores del trabajo, planificación y entrega</w:t>
-          </w:r>
-          <w:r>
-            <w:rPr>
-              <w:noProof/>
-              <w:webHidden/>
-            </w:rPr>
-            <w:tab/>
-          </w:r>
-          <w:r>
-            <w:rPr>
-              <w:noProof/>
-              <w:webHidden/>
-            </w:rPr>
-            <w:fldChar w:fldCharType="begin"/>
-          </w:r>
-          <w:r>
-            <w:rPr>
-              <w:noProof/>
-              <w:webHidden/>
-            </w:rPr>
-            <w:instrText xml:space="preserve"> PAGEREF _Toc477512483 \h </w:instrText>
-          </w:r>
-          <w:r>
-            <w:rPr>
-              <w:noProof/>
-              <w:webHidden/>
-            </w:rPr>
-          </w:r>
-          <w:r>
-            <w:rPr>
-              <w:noProof/>
-              <w:webHidden/>
-            </w:rPr>
-            <w:fldChar w:fldCharType="separate"/>
-          </w:r>
-          <w:r>
-            <w:rPr>
-              <w:noProof/>
-              <w:webHidden/>
-            </w:rPr>
-            <w:t>3</w:t>
-          </w:r>
-          <w:r>
-            <w:rPr>
-              <w:noProof/>
-              <w:webHidden/>
-            </w:rPr>
-            <w:fldChar w:fldCharType="end"/>
-          </w:r>
-          <w:r>
-            <w:rPr>
-              <w:rStyle w:val="Hipervnculo"/>
-              <w:noProof/>
-            </w:rPr>
-            <w:fldChar w:fldCharType="end"/>
-          </w:r>
-        </w:p>
-        <w:p>
-          <w:pPr>
-            <w:pStyle w:val="TDC2"/>
-            <w:tabs>
-              <w:tab w:val="right" w:leader="dot" w:pos="8494"/>
-            </w:tabs>
-            <w:rPr>
-              <w:rFonts w:asciiTheme="minorHAnsi" w:eastAsiaTheme="minorEastAsia" w:hAnsiTheme="minorHAnsi" w:cstheme="minorBidi"/>
-              <w:noProof/>
-              <w:lang w:eastAsia="es-ES"/>
-            </w:rPr>
-          </w:pPr>
-          <w:hyperlink w:anchor="_Toc477512484" w:history="1">
+          <w:hyperlink w:anchor="_Toc477512725" w:history="1">
             <w:r>
               <w:rPr>
                 <w:rStyle w:val="Hipervnculo"/>
                 <w:noProof/>
               </w:rPr>
-              <w:t>1.1 Autores</w:t>
+              <w:t>1. Autores del trabajo, planificación y entrega</w:t>
             </w:r>
             <w:r>
               <w:rPr>
@@ -192,7 +75,7 @@
                 <w:noProof/>
                 <w:webHidden/>
               </w:rPr>
-              <w:instrText xml:space="preserve"> PAGEREF _Toc477512484 \h </w:instrText>
+              <w:instrText xml:space="preserve"> PAGEREF _Toc477512725 \h </w:instrText>
             </w:r>
             <w:r>
               <w:rPr>
@@ -235,13 +118,13 @@
               <w:lang w:eastAsia="es-ES"/>
             </w:rPr>
           </w:pPr>
-          <w:hyperlink w:anchor="_Toc477512485" w:history="1">
+          <w:hyperlink w:anchor="_Toc477512726" w:history="1">
             <w:r>
               <w:rPr>
                 <w:rStyle w:val="Hipervnculo"/>
                 <w:noProof/>
               </w:rPr>
-              <w:t>1.2 Planificación</w:t>
+              <w:t>1.1 Autores</w:t>
             </w:r>
             <w:r>
               <w:rPr>
@@ -262,7 +145,7 @@
                 <w:noProof/>
                 <w:webHidden/>
               </w:rPr>
-              <w:instrText xml:space="preserve"> PAGEREF _Toc477512485 \h </w:instrText>
+              <w:instrText xml:space="preserve"> PAGEREF _Toc477512726 \h </w:instrText>
             </w:r>
             <w:r>
               <w:rPr>
@@ -305,12 +188,82 @@
               <w:lang w:eastAsia="es-ES"/>
             </w:rPr>
           </w:pPr>
-          <w:hyperlink w:anchor="_Toc477512486" w:history="1">
+          <w:hyperlink w:anchor="_Toc477512727" w:history="1">
             <w:r>
               <w:rPr>
                 <w:rStyle w:val="Hipervnculo"/>
                 <w:noProof/>
               </w:rPr>
+              <w:t>1.2 Planificación</w:t>
+            </w:r>
+            <w:r>
+              <w:rPr>
+                <w:noProof/>
+                <w:webHidden/>
+              </w:rPr>
+              <w:tab/>
+            </w:r>
+            <w:r>
+              <w:rPr>
+                <w:noProof/>
+                <w:webHidden/>
+              </w:rPr>
+              <w:fldChar w:fldCharType="begin"/>
+            </w:r>
+            <w:r>
+              <w:rPr>
+                <w:noProof/>
+                <w:webHidden/>
+              </w:rPr>
+              <w:instrText xml:space="preserve"> PAGEREF _Toc477512727 \h </w:instrText>
+            </w:r>
+            <w:r>
+              <w:rPr>
+                <w:noProof/>
+                <w:webHidden/>
+              </w:rPr>
+            </w:r>
+            <w:r>
+              <w:rPr>
+                <w:noProof/>
+                <w:webHidden/>
+              </w:rPr>
+              <w:fldChar w:fldCharType="separate"/>
+            </w:r>
+            <w:r>
+              <w:rPr>
+                <w:noProof/>
+                <w:webHidden/>
+              </w:rPr>
+              <w:t>3</w:t>
+            </w:r>
+            <w:r>
+              <w:rPr>
+                <w:noProof/>
+                <w:webHidden/>
+              </w:rPr>
+              <w:fldChar w:fldCharType="end"/>
+            </w:r>
+          </w:hyperlink>
+        </w:p>
+        <w:p>
+          <w:pPr>
+            <w:pStyle w:val="TDC2"/>
+            <w:tabs>
+              <w:tab w:val="right" w:leader="dot" w:pos="8494"/>
+            </w:tabs>
+            <w:rPr>
+              <w:rFonts w:asciiTheme="minorHAnsi" w:eastAsiaTheme="minorEastAsia" w:hAnsiTheme="minorHAnsi" w:cstheme="minorBidi"/>
+              <w:noProof/>
+              <w:lang w:eastAsia="es-ES"/>
+            </w:rPr>
+          </w:pPr>
+          <w:hyperlink w:anchor="_Toc477512728" w:history="1">
+            <w:r>
+              <w:rPr>
+                <w:rStyle w:val="Hipervnculo"/>
+                <w:noProof/>
+              </w:rPr>
               <w:t>1.3 Entrega</w:t>
             </w:r>
             <w:r>
@@ -332,7 +285,7 @@
                 <w:noProof/>
                 <w:webHidden/>
               </w:rPr>
-              <w:instrText xml:space="preserve"> PAGEREF _Toc477512486 \h </w:instrText>
+              <w:instrText xml:space="preserve"> PAGEREF _Toc477512728 \h </w:instrText>
             </w:r>
             <w:r>
               <w:rPr>
@@ -375,7 +328,7 @@
               <w:lang w:eastAsia="es-ES"/>
             </w:rPr>
           </w:pPr>
-          <w:hyperlink w:anchor="_Toc477512487" w:history="1">
+          <w:hyperlink w:anchor="_Toc477512729" w:history="1">
             <w:r>
               <w:rPr>
                 <w:rStyle w:val="Hipervnculo"/>
@@ -402,7 +355,7 @@
                 <w:noProof/>
                 <w:webHidden/>
               </w:rPr>
-              <w:instrText xml:space="preserve"> PAGEREF _Toc477512487 \h </w:instrText>
+              <w:instrText xml:space="preserve"> PAGEREF _Toc477512729 \h </w:instrText>
             </w:r>
             <w:r>
               <w:rPr>
@@ -445,7 +398,7 @@
               <w:lang w:eastAsia="es-ES"/>
             </w:rPr>
           </w:pPr>
-          <w:hyperlink w:anchor="_Toc477512488" w:history="1">
+          <w:hyperlink w:anchor="_Toc477512730" w:history="1">
             <w:r>
               <w:rPr>
                 <w:rStyle w:val="Hipervnculo"/>
@@ -472,7 +425,7 @@
                 <w:noProof/>
                 <w:webHidden/>
               </w:rPr>
-              <w:instrText xml:space="preserve"> PAGEREF _Toc477512488 \h </w:instrText>
+              <w:instrText xml:space="preserve"> PAGEREF _Toc477512730 \h </w:instrText>
             </w:r>
             <w:r>
               <w:rPr>
@@ -515,13 +468,27 @@
               <w:lang w:eastAsia="es-ES"/>
             </w:rPr>
           </w:pPr>
-          <w:hyperlink w:anchor="_Toc477512489" w:history="1">
+          <w:hyperlink w:anchor="_Toc477512731" w:history="1">
             <w:r>
               <w:rPr>
                 <w:rStyle w:val="Hipervnculo"/>
                 <w:noProof/>
               </w:rPr>
-              <w:t>3.1 Fuentes sobre el tipo de tecnología en general</w:t>
+              <w:t>3.1 Fuentes sob</w:t>
+            </w:r>
+            <w:r>
+              <w:rPr>
+                <w:rStyle w:val="Hipervnculo"/>
+                <w:noProof/>
+              </w:rPr>
+              <w:t>r</w:t>
+            </w:r>
+            <w:r>
+              <w:rPr>
+                <w:rStyle w:val="Hipervnculo"/>
+                <w:noProof/>
+              </w:rPr>
+              <w:t>e el tipo de tecnología en general</w:t>
             </w:r>
             <w:r>
               <w:rPr>
@@ -542,7 +509,7 @@
                 <w:noProof/>
                 <w:webHidden/>
               </w:rPr>
-              <w:instrText xml:space="preserve"> PAGEREF _Toc477512489 \h </w:instrText>
+              <w:instrText xml:space="preserve"> PAGEREF _Toc477512731 \h </w:instrText>
             </w:r>
             <w:r>
               <w:rPr>
@@ -585,7 +552,7 @@
               <w:lang w:eastAsia="es-ES"/>
             </w:rPr>
           </w:pPr>
-          <w:hyperlink w:anchor="_Toc477512490" w:history="1">
+          <w:hyperlink w:anchor="_Toc477512732" w:history="1">
             <w:r>
               <w:rPr>
                 <w:rStyle w:val="Hipervnculo"/>
@@ -612,7 +579,7 @@
                 <w:noProof/>
                 <w:webHidden/>
               </w:rPr>
-              <w:instrText xml:space="preserve"> PAGEREF _Toc477512490 \h </w:instrText>
+              <w:instrText xml:space="preserve"> PAGEREF _Toc477512732 \h </w:instrText>
             </w:r>
             <w:r>
               <w:rPr>
@@ -655,7 +622,7 @@
               <w:lang w:eastAsia="es-ES"/>
             </w:rPr>
           </w:pPr>
-          <w:hyperlink w:anchor="_Toc477512491" w:history="1">
+          <w:hyperlink w:anchor="_Toc477512733" w:history="1">
             <w:r>
               <w:rPr>
                 <w:rStyle w:val="Hipervnculo"/>
@@ -682,7 +649,7 @@
                 <w:noProof/>
                 <w:webHidden/>
               </w:rPr>
-              <w:instrText xml:space="preserve"> PAGEREF _Toc477512491 \h </w:instrText>
+              <w:instrText xml:space="preserve"> PAGEREF _Toc477512733 \h </w:instrText>
             </w:r>
             <w:r>
               <w:rPr>
@@ -725,7 +692,7 @@
               <w:lang w:eastAsia="es-ES"/>
             </w:rPr>
           </w:pPr>
-          <w:hyperlink w:anchor="_Toc477512492" w:history="1">
+          <w:hyperlink w:anchor="_Toc477512734" w:history="1">
             <w:r>
               <w:rPr>
                 <w:rStyle w:val="Hipervnculo"/>
@@ -752,7 +719,7 @@
                 <w:noProof/>
                 <w:webHidden/>
               </w:rPr>
-              <w:instrText xml:space="preserve"> PAGEREF _Toc477512492 \h </w:instrText>
+              <w:instrText xml:space="preserve"> PAGEREF _Toc477512734 \h </w:instrText>
             </w:r>
             <w:r>
               <w:rPr>
@@ -795,7 +762,7 @@
               <w:lang w:eastAsia="es-ES"/>
             </w:rPr>
           </w:pPr>
-          <w:hyperlink w:anchor="_Toc477512493" w:history="1">
+          <w:hyperlink w:anchor="_Toc477512735" w:history="1">
             <w:r>
               <w:rPr>
                 <w:rStyle w:val="Hipervnculo"/>
@@ -822,7 +789,7 @@
                 <w:noProof/>
                 <w:webHidden/>
               </w:rPr>
-              <w:instrText xml:space="preserve"> PAGEREF _Toc477512493 \h </w:instrText>
+              <w:instrText xml:space="preserve"> PAGEREF _Toc477512735 \h </w:instrText>
             </w:r>
             <w:r>
               <w:rPr>
@@ -865,7 +832,7 @@
               <w:lang w:eastAsia="es-ES"/>
             </w:rPr>
           </w:pPr>
-          <w:hyperlink w:anchor="_Toc477512494" w:history="1">
+          <w:hyperlink w:anchor="_Toc477512736" w:history="1">
             <w:r>
               <w:rPr>
                 <w:rStyle w:val="Hipervnculo"/>
@@ -892,7 +859,7 @@
                 <w:noProof/>
                 <w:webHidden/>
               </w:rPr>
-              <w:instrText xml:space="preserve"> PAGEREF _Toc477512494 \h </w:instrText>
+              <w:instrText xml:space="preserve"> PAGEREF _Toc477512736 \h </w:instrText>
             </w:r>
             <w:r>
               <w:rPr>
@@ -935,7 +902,7 @@
               <w:lang w:eastAsia="es-ES"/>
             </w:rPr>
           </w:pPr>
-          <w:hyperlink w:anchor="_Toc477512495" w:history="1">
+          <w:hyperlink w:anchor="_Toc477512737" w:history="1">
             <w:r>
               <w:rPr>
                 <w:rStyle w:val="Hipervnculo"/>
@@ -962,7 +929,7 @@
                 <w:noProof/>
                 <w:webHidden/>
               </w:rPr>
-              <w:instrText xml:space="preserve"> PAGEREF _Toc477512495 \h </w:instrText>
+              <w:instrText xml:space="preserve"> PAGEREF _Toc477512737 \h </w:instrText>
             </w:r>
             <w:r>
               <w:rPr>
@@ -1005,7 +972,7 @@
               <w:lang w:eastAsia="es-ES"/>
             </w:rPr>
           </w:pPr>
-          <w:hyperlink w:anchor="_Toc477512496" w:history="1">
+          <w:hyperlink w:anchor="_Toc477512738" w:history="1">
             <w:r>
               <w:rPr>
                 <w:rStyle w:val="Hipervnculo"/>
@@ -1032,7 +999,77 @@
                 <w:noProof/>
                 <w:webHidden/>
               </w:rPr>
-              <w:instrText xml:space="preserve"> PAGEREF _Toc477512496 \h </w:instrText>
+              <w:instrText xml:space="preserve"> PAGEREF _Toc477512738 \h </w:instrText>
+            </w:r>
+            <w:r>
+              <w:rPr>
+                <w:noProof/>
+                <w:webHidden/>
+              </w:rPr>
+            </w:r>
+            <w:r>
+              <w:rPr>
+                <w:noProof/>
+                <w:webHidden/>
+              </w:rPr>
+              <w:fldChar w:fldCharType="separate"/>
+            </w:r>
+            <w:r>
+              <w:rPr>
+                <w:noProof/>
+                <w:webHidden/>
+              </w:rPr>
+              <w:t>8</w:t>
+            </w:r>
+            <w:r>
+              <w:rPr>
+                <w:noProof/>
+                <w:webHidden/>
+              </w:rPr>
+              <w:fldChar w:fldCharType="end"/>
+            </w:r>
+          </w:hyperlink>
+        </w:p>
+        <w:p>
+          <w:pPr>
+            <w:pStyle w:val="TDC2"/>
+            <w:tabs>
+              <w:tab w:val="right" w:leader="dot" w:pos="8494"/>
+            </w:tabs>
+            <w:rPr>
+              <w:rFonts w:asciiTheme="minorHAnsi" w:eastAsiaTheme="minorEastAsia" w:hAnsiTheme="minorHAnsi" w:cstheme="minorBidi"/>
+              <w:noProof/>
+              <w:lang w:eastAsia="es-ES"/>
+            </w:rPr>
+          </w:pPr>
+          <w:hyperlink w:anchor="_Toc477512739" w:history="1">
+            <w:r>
+              <w:rPr>
+                <w:rStyle w:val="Hipervnculo"/>
+                <w:noProof/>
+              </w:rPr>
+              <w:t>3.3 Fuentes sobre la tecnología específica Openbravo</w:t>
+            </w:r>
+            <w:r>
+              <w:rPr>
+                <w:noProof/>
+                <w:webHidden/>
+              </w:rPr>
+              <w:tab/>
+            </w:r>
+            <w:r>
+              <w:rPr>
+                <w:noProof/>
+                <w:webHidden/>
+              </w:rPr>
+              <w:fldChar w:fldCharType="begin"/>
+            </w:r>
+            <w:r>
+              <w:rPr>
+                <w:noProof/>
+                <w:webHidden/>
+              </w:rPr>
+              <w:instrText xml:space="preserve"> PAGEREF _Toc477512739 \h </w:instrText>
             </w:r>
             <w:r>
               <w:rPr>
@@ -1075,13 +1112,13 @@
               <w:lang w:eastAsia="es-ES"/>
             </w:rPr>
           </w:pPr>
-          <w:hyperlink w:anchor="_Toc477512497" w:history="1">
+          <w:hyperlink w:anchor="_Toc477512740" w:history="1">
             <w:r>
               <w:rPr>
                 <w:rStyle w:val="Hipervnculo"/>
                 <w:noProof/>
               </w:rPr>
-              <w:t>3.2.4 Fuente de información n sobre la tecnología específica Odoo</w:t>
+              <w:t>3.3.1 Fuente de información 1 sobre la tecnología específica Openbravo</w:t>
             </w:r>
             <w:r>
               <w:rPr>
@@ -1102,7 +1139,217 @@
                 <w:noProof/>
                 <w:webHidden/>
               </w:rPr>
-              <w:instrText xml:space="preserve"> PAGEREF _Toc477512497 \h </w:instrText>
+              <w:instrText xml:space="preserve"> PAGEREF _Toc477512740 \h </w:instrText>
+            </w:r>
+            <w:r>
+              <w:rPr>
+                <w:noProof/>
+                <w:webHidden/>
+              </w:rPr>
+            </w:r>
+            <w:r>
+              <w:rPr>
+                <w:noProof/>
+                <w:webHidden/>
+              </w:rPr>
+              <w:fldChar w:fldCharType="separate"/>
+            </w:r>
+            <w:r>
+              <w:rPr>
+                <w:noProof/>
+                <w:webHidden/>
+              </w:rPr>
+              <w:t>8</w:t>
+            </w:r>
+            <w:r>
+              <w:rPr>
+                <w:noProof/>
+                <w:webHidden/>
+              </w:rPr>
+              <w:fldChar w:fldCharType="end"/>
+            </w:r>
+          </w:hyperlink>
+        </w:p>
+        <w:p>
+          <w:pPr>
+            <w:pStyle w:val="TDC3"/>
+            <w:tabs>
+              <w:tab w:val="right" w:leader="dot" w:pos="8494"/>
+            </w:tabs>
+            <w:rPr>
+              <w:rFonts w:asciiTheme="minorHAnsi" w:eastAsiaTheme="minorEastAsia" w:hAnsiTheme="minorHAnsi" w:cstheme="minorBidi"/>
+              <w:noProof/>
+              <w:lang w:eastAsia="es-ES"/>
+            </w:rPr>
+          </w:pPr>
+          <w:hyperlink w:anchor="_Toc477512741" w:history="1">
+            <w:r>
+              <w:rPr>
+                <w:rStyle w:val="Hipervnculo"/>
+                <w:noProof/>
+              </w:rPr>
+              <w:t>3.3.2 Fuente de información 2 sobre la tecnología específica Openbravo</w:t>
+            </w:r>
+            <w:r>
+              <w:rPr>
+                <w:noProof/>
+                <w:webHidden/>
+              </w:rPr>
+              <w:tab/>
+            </w:r>
+            <w:r>
+              <w:rPr>
+                <w:noProof/>
+                <w:webHidden/>
+              </w:rPr>
+              <w:fldChar w:fldCharType="begin"/>
+            </w:r>
+            <w:r>
+              <w:rPr>
+                <w:noProof/>
+                <w:webHidden/>
+              </w:rPr>
+              <w:instrText xml:space="preserve"> PAGEREF _Toc477512741 \h </w:instrText>
+            </w:r>
+            <w:r>
+              <w:rPr>
+                <w:noProof/>
+                <w:webHidden/>
+              </w:rPr>
+            </w:r>
+            <w:r>
+              <w:rPr>
+                <w:noProof/>
+                <w:webHidden/>
+              </w:rPr>
+              <w:fldChar w:fldCharType="separate"/>
+            </w:r>
+            <w:r>
+              <w:rPr>
+                <w:noProof/>
+                <w:webHidden/>
+              </w:rPr>
+              <w:t>8</w:t>
+            </w:r>
+            <w:r>
+              <w:rPr>
+                <w:noProof/>
+                <w:webHidden/>
+              </w:rPr>
+              <w:fldChar w:fldCharType="end"/>
+            </w:r>
+          </w:hyperlink>
+        </w:p>
+        <w:p>
+          <w:pPr>
+            <w:pStyle w:val="TDC3"/>
+            <w:tabs>
+              <w:tab w:val="right" w:leader="dot" w:pos="8494"/>
+            </w:tabs>
+            <w:rPr>
+              <w:rFonts w:asciiTheme="minorHAnsi" w:eastAsiaTheme="minorEastAsia" w:hAnsiTheme="minorHAnsi" w:cstheme="minorBidi"/>
+              <w:noProof/>
+              <w:lang w:eastAsia="es-ES"/>
+            </w:rPr>
+          </w:pPr>
+          <w:hyperlink w:anchor="_Toc477512742" w:history="1">
+            <w:r>
+              <w:rPr>
+                <w:rStyle w:val="Hipervnculo"/>
+                <w:noProof/>
+              </w:rPr>
+              <w:t>3.3.n Fuente de información n sobre la tecnología específica Openbravo</w:t>
+            </w:r>
+            <w:r>
+              <w:rPr>
+                <w:noProof/>
+                <w:webHidden/>
+              </w:rPr>
+              <w:tab/>
+            </w:r>
+            <w:r>
+              <w:rPr>
+                <w:noProof/>
+                <w:webHidden/>
+              </w:rPr>
+              <w:fldChar w:fldCharType="begin"/>
+            </w:r>
+            <w:r>
+              <w:rPr>
+                <w:noProof/>
+                <w:webHidden/>
+              </w:rPr>
+              <w:instrText xml:space="preserve"> PAGEREF _Toc477512742 \h </w:instrText>
+            </w:r>
+            <w:r>
+              <w:rPr>
+                <w:noProof/>
+                <w:webHidden/>
+              </w:rPr>
+            </w:r>
+            <w:r>
+              <w:rPr>
+                <w:noProof/>
+                <w:webHidden/>
+              </w:rPr>
+              <w:fldChar w:fldCharType="separate"/>
+            </w:r>
+            <w:r>
+              <w:rPr>
+                <w:noProof/>
+                <w:webHidden/>
+              </w:rPr>
+              <w:t>8</w:t>
+            </w:r>
+            <w:r>
+              <w:rPr>
+                <w:noProof/>
+                <w:webHidden/>
+              </w:rPr>
+              <w:fldChar w:fldCharType="end"/>
+            </w:r>
+          </w:hyperlink>
+        </w:p>
+        <w:p>
+          <w:pPr>
+            <w:pStyle w:val="TDC1"/>
+            <w:tabs>
+              <w:tab w:val="right" w:leader="dot" w:pos="8494"/>
+            </w:tabs>
+            <w:rPr>
+              <w:rFonts w:asciiTheme="minorHAnsi" w:eastAsiaTheme="minorEastAsia" w:hAnsiTheme="minorHAnsi" w:cstheme="minorBidi"/>
+              <w:noProof/>
+              <w:lang w:eastAsia="es-ES"/>
+            </w:rPr>
+          </w:pPr>
+          <w:hyperlink w:anchor="_Toc477512743" w:history="1">
+            <w:r>
+              <w:rPr>
+                <w:rStyle w:val="Hipervnculo"/>
+                <w:noProof/>
+              </w:rPr>
+              <w:t>4. Fuentes de información (cursos no gratuitos)</w:t>
+            </w:r>
+            <w:r>
+              <w:rPr>
+                <w:noProof/>
+                <w:webHidden/>
+              </w:rPr>
+              <w:tab/>
+            </w:r>
+            <w:r>
+              <w:rPr>
+                <w:noProof/>
+                <w:webHidden/>
+              </w:rPr>
+              <w:fldChar w:fldCharType="begin"/>
+            </w:r>
+            <w:r>
+              <w:rPr>
+                <w:noProof/>
+                <w:webHidden/>
+              </w:rPr>
+              <w:instrText xml:space="preserve"> PAGEREF _Toc477512743 \h </w:instrText>
             </w:r>
             <w:r>
               <w:rPr>
@@ -1145,13 +1392,13 @@
               <w:lang w:eastAsia="es-ES"/>
             </w:rPr>
           </w:pPr>
-          <w:hyperlink w:anchor="_Toc477512498" w:history="1">
+          <w:hyperlink w:anchor="_Toc477512744" w:history="1">
             <w:r>
               <w:rPr>
                 <w:rStyle w:val="Hipervnculo"/>
                 <w:noProof/>
               </w:rPr>
-              <w:t>3.3 Fuentes sobre la tecnología específica Openbravo</w:t>
+              <w:t>4.1 Cursos no gratuitos sobre el tipo de tecnología en general</w:t>
             </w:r>
             <w:r>
               <w:rPr>
@@ -1172,7 +1419,7 @@
                 <w:noProof/>
                 <w:webHidden/>
               </w:rPr>
-              <w:instrText xml:space="preserve"> PAGEREF _Toc477512498 \h </w:instrText>
+              <w:instrText xml:space="preserve"> PAGEREF _Toc477512744 \h </w:instrText>
             </w:r>
             <w:r>
               <w:rPr>
@@ -1215,13 +1462,13 @@
               <w:lang w:eastAsia="es-ES"/>
             </w:rPr>
           </w:pPr>
-          <w:hyperlink w:anchor="_Toc477512499" w:history="1">
+          <w:hyperlink w:anchor="_Toc477512745" w:history="1">
             <w:r>
               <w:rPr>
                 <w:rStyle w:val="Hipervnculo"/>
                 <w:noProof/>
               </w:rPr>
-              <w:t>3.3.1 Fuente de información 1 sobre la tecnología específica Openbravo</w:t>
+              <w:t>4.1.1 Curso no gratuito 1 sobre el tipo de tecnología en general</w:t>
             </w:r>
             <w:r>
               <w:rPr>
@@ -1242,7 +1489,7 @@
                 <w:noProof/>
                 <w:webHidden/>
               </w:rPr>
-              <w:instrText xml:space="preserve"> PAGEREF _Toc477512499 \h </w:instrText>
+              <w:instrText xml:space="preserve"> PAGEREF _Toc477512745 \h </w:instrText>
             </w:r>
             <w:r>
               <w:rPr>
@@ -1285,13 +1532,13 @@
               <w:lang w:eastAsia="es-ES"/>
             </w:rPr>
           </w:pPr>
-          <w:hyperlink w:anchor="_Toc477512500" w:history="1">
+          <w:hyperlink w:anchor="_Toc477512746" w:history="1">
             <w:r>
               <w:rPr>
                 <w:rStyle w:val="Hipervnculo"/>
                 <w:noProof/>
               </w:rPr>
-              <w:t>3.3.2 Fuente de información 2 sobre la tecnología específica Openbravo</w:t>
+              <w:t>4.1.2 Curso no gratuito 2 sobre el tipo de tecnología en general</w:t>
             </w:r>
             <w:r>
               <w:rPr>
@@ -1312,7 +1559,7 @@
                 <w:noProof/>
                 <w:webHidden/>
               </w:rPr>
-              <w:instrText xml:space="preserve"> PAGEREF _Toc477512500 \h </w:instrText>
+              <w:instrText xml:space="preserve"> PAGEREF _Toc477512746 \h </w:instrText>
             </w:r>
             <w:r>
               <w:rPr>
@@ -1355,13 +1602,13 @@
               <w:lang w:eastAsia="es-ES"/>
             </w:rPr>
           </w:pPr>
-          <w:hyperlink w:anchor="_Toc477512501" w:history="1">
+          <w:hyperlink w:anchor="_Toc477512747" w:history="1">
             <w:r>
               <w:rPr>
                 <w:rStyle w:val="Hipervnculo"/>
                 <w:noProof/>
               </w:rPr>
-              <w:t>3.3.n Fuente de información n sobre la tecnología específica Openbravo</w:t>
+              <w:t>4.1.n Curso no gratuito n sobre el tipo de tecnología en general</w:t>
             </w:r>
             <w:r>
               <w:rPr>
@@ -1382,7 +1629,567 @@
                 <w:noProof/>
                 <w:webHidden/>
               </w:rPr>
-              <w:instrText xml:space="preserve"> PAGEREF _Toc477512501 \h </w:instrText>
+              <w:instrText xml:space="preserve"> PAGEREF _Toc477512747 \h </w:instrText>
+            </w:r>
+            <w:r>
+              <w:rPr>
+                <w:noProof/>
+                <w:webHidden/>
+              </w:rPr>
+            </w:r>
+            <w:r>
+              <w:rPr>
+                <w:noProof/>
+                <w:webHidden/>
+              </w:rPr>
+              <w:fldChar w:fldCharType="separate"/>
+            </w:r>
+            <w:r>
+              <w:rPr>
+                <w:noProof/>
+                <w:webHidden/>
+              </w:rPr>
+              <w:t>8</w:t>
+            </w:r>
+            <w:r>
+              <w:rPr>
+                <w:noProof/>
+                <w:webHidden/>
+              </w:rPr>
+              <w:fldChar w:fldCharType="end"/>
+            </w:r>
+          </w:hyperlink>
+        </w:p>
+        <w:p>
+          <w:pPr>
+            <w:pStyle w:val="TDC2"/>
+            <w:tabs>
+              <w:tab w:val="right" w:leader="dot" w:pos="8494"/>
+            </w:tabs>
+            <w:rPr>
+              <w:rFonts w:asciiTheme="minorHAnsi" w:eastAsiaTheme="minorEastAsia" w:hAnsiTheme="minorHAnsi" w:cstheme="minorBidi"/>
+              <w:noProof/>
+              <w:lang w:eastAsia="es-ES"/>
+            </w:rPr>
+          </w:pPr>
+          <w:hyperlink w:anchor="_Toc477512748" w:history="1">
+            <w:r>
+              <w:rPr>
+                <w:rStyle w:val="Hipervnculo"/>
+                <w:noProof/>
+              </w:rPr>
+              <w:t>4.2 Cursos no gratuitos sobre la tecnología específica Odoo</w:t>
+            </w:r>
+            <w:r>
+              <w:rPr>
+                <w:noProof/>
+                <w:webHidden/>
+              </w:rPr>
+              <w:tab/>
+            </w:r>
+            <w:r>
+              <w:rPr>
+                <w:noProof/>
+                <w:webHidden/>
+              </w:rPr>
+              <w:fldChar w:fldCharType="begin"/>
+            </w:r>
+            <w:r>
+              <w:rPr>
+                <w:noProof/>
+                <w:webHidden/>
+              </w:rPr>
+              <w:instrText xml:space="preserve"> PAGEREF _Toc477512748 \h </w:instrText>
+            </w:r>
+            <w:r>
+              <w:rPr>
+                <w:noProof/>
+                <w:webHidden/>
+              </w:rPr>
+            </w:r>
+            <w:r>
+              <w:rPr>
+                <w:noProof/>
+                <w:webHidden/>
+              </w:rPr>
+              <w:fldChar w:fldCharType="separate"/>
+            </w:r>
+            <w:r>
+              <w:rPr>
+                <w:noProof/>
+                <w:webHidden/>
+              </w:rPr>
+              <w:t>8</w:t>
+            </w:r>
+            <w:r>
+              <w:rPr>
+                <w:noProof/>
+                <w:webHidden/>
+              </w:rPr>
+              <w:fldChar w:fldCharType="end"/>
+            </w:r>
+          </w:hyperlink>
+        </w:p>
+        <w:p>
+          <w:pPr>
+            <w:pStyle w:val="TDC3"/>
+            <w:tabs>
+              <w:tab w:val="right" w:leader="dot" w:pos="8494"/>
+            </w:tabs>
+            <w:rPr>
+              <w:rFonts w:asciiTheme="minorHAnsi" w:eastAsiaTheme="minorEastAsia" w:hAnsiTheme="minorHAnsi" w:cstheme="minorBidi"/>
+              <w:noProof/>
+              <w:lang w:eastAsia="es-ES"/>
+            </w:rPr>
+          </w:pPr>
+          <w:hyperlink w:anchor="_Toc477512749" w:history="1">
+            <w:r>
+              <w:rPr>
+                <w:rStyle w:val="Hipervnculo"/>
+                <w:noProof/>
+              </w:rPr>
+              <w:t>4.2.1 Curso no gratuito 1 sobre la tecnología específica Odoo</w:t>
+            </w:r>
+            <w:r>
+              <w:rPr>
+                <w:noProof/>
+                <w:webHidden/>
+              </w:rPr>
+              <w:tab/>
+            </w:r>
+            <w:r>
+              <w:rPr>
+                <w:noProof/>
+                <w:webHidden/>
+              </w:rPr>
+              <w:fldChar w:fldCharType="begin"/>
+            </w:r>
+            <w:r>
+              <w:rPr>
+                <w:noProof/>
+                <w:webHidden/>
+              </w:rPr>
+              <w:instrText xml:space="preserve"> PAGEREF _Toc477512749 \h </w:instrText>
+            </w:r>
+            <w:r>
+              <w:rPr>
+                <w:noProof/>
+                <w:webHidden/>
+              </w:rPr>
+            </w:r>
+            <w:r>
+              <w:rPr>
+                <w:noProof/>
+                <w:webHidden/>
+              </w:rPr>
+              <w:fldChar w:fldCharType="separate"/>
+            </w:r>
+            <w:r>
+              <w:rPr>
+                <w:noProof/>
+                <w:webHidden/>
+              </w:rPr>
+              <w:t>8</w:t>
+            </w:r>
+            <w:r>
+              <w:rPr>
+                <w:noProof/>
+                <w:webHidden/>
+              </w:rPr>
+              <w:fldChar w:fldCharType="end"/>
+            </w:r>
+          </w:hyperlink>
+        </w:p>
+        <w:p>
+          <w:pPr>
+            <w:pStyle w:val="TDC3"/>
+            <w:tabs>
+              <w:tab w:val="right" w:leader="dot" w:pos="8494"/>
+            </w:tabs>
+            <w:rPr>
+              <w:rFonts w:asciiTheme="minorHAnsi" w:eastAsiaTheme="minorEastAsia" w:hAnsiTheme="minorHAnsi" w:cstheme="minorBidi"/>
+              <w:noProof/>
+              <w:lang w:eastAsia="es-ES"/>
+            </w:rPr>
+          </w:pPr>
+          <w:hyperlink w:anchor="_Toc477512750" w:history="1">
+            <w:r>
+              <w:rPr>
+                <w:rStyle w:val="Hipervnculo"/>
+                <w:noProof/>
+              </w:rPr>
+              <w:t>4.2.2 Curso no gratuito 2 sobre la tecnología específica Odoo</w:t>
+            </w:r>
+            <w:r>
+              <w:rPr>
+                <w:noProof/>
+                <w:webHidden/>
+              </w:rPr>
+              <w:tab/>
+            </w:r>
+            <w:r>
+              <w:rPr>
+                <w:noProof/>
+                <w:webHidden/>
+              </w:rPr>
+              <w:fldChar w:fldCharType="begin"/>
+            </w:r>
+            <w:r>
+              <w:rPr>
+                <w:noProof/>
+                <w:webHidden/>
+              </w:rPr>
+              <w:instrText xml:space="preserve"> PAGEREF _Toc477512750 \h </w:instrText>
+            </w:r>
+            <w:r>
+              <w:rPr>
+                <w:noProof/>
+                <w:webHidden/>
+              </w:rPr>
+            </w:r>
+            <w:r>
+              <w:rPr>
+                <w:noProof/>
+                <w:webHidden/>
+              </w:rPr>
+              <w:fldChar w:fldCharType="separate"/>
+            </w:r>
+            <w:r>
+              <w:rPr>
+                <w:noProof/>
+                <w:webHidden/>
+              </w:rPr>
+              <w:t>8</w:t>
+            </w:r>
+            <w:r>
+              <w:rPr>
+                <w:noProof/>
+                <w:webHidden/>
+              </w:rPr>
+              <w:fldChar w:fldCharType="end"/>
+            </w:r>
+          </w:hyperlink>
+        </w:p>
+        <w:p>
+          <w:pPr>
+            <w:pStyle w:val="TDC3"/>
+            <w:tabs>
+              <w:tab w:val="right" w:leader="dot" w:pos="8494"/>
+            </w:tabs>
+            <w:rPr>
+              <w:rFonts w:asciiTheme="minorHAnsi" w:eastAsiaTheme="minorEastAsia" w:hAnsiTheme="minorHAnsi" w:cstheme="minorBidi"/>
+              <w:noProof/>
+              <w:lang w:eastAsia="es-ES"/>
+            </w:rPr>
+          </w:pPr>
+          <w:hyperlink w:anchor="_Toc477512751" w:history="1">
+            <w:r>
+              <w:rPr>
+                <w:rStyle w:val="Hipervnculo"/>
+                <w:noProof/>
+              </w:rPr>
+              <w:t>4.2.n Curso no gratuito n sobre la tecnología específica Odoo</w:t>
+            </w:r>
+            <w:r>
+              <w:rPr>
+                <w:noProof/>
+                <w:webHidden/>
+              </w:rPr>
+              <w:tab/>
+            </w:r>
+            <w:r>
+              <w:rPr>
+                <w:noProof/>
+                <w:webHidden/>
+              </w:rPr>
+              <w:fldChar w:fldCharType="begin"/>
+            </w:r>
+            <w:r>
+              <w:rPr>
+                <w:noProof/>
+                <w:webHidden/>
+              </w:rPr>
+              <w:instrText xml:space="preserve"> PAGEREF _Toc477512751 \h </w:instrText>
+            </w:r>
+            <w:r>
+              <w:rPr>
+                <w:noProof/>
+                <w:webHidden/>
+              </w:rPr>
+            </w:r>
+            <w:r>
+              <w:rPr>
+                <w:noProof/>
+                <w:webHidden/>
+              </w:rPr>
+              <w:fldChar w:fldCharType="separate"/>
+            </w:r>
+            <w:r>
+              <w:rPr>
+                <w:noProof/>
+                <w:webHidden/>
+              </w:rPr>
+              <w:t>8</w:t>
+            </w:r>
+            <w:r>
+              <w:rPr>
+                <w:noProof/>
+                <w:webHidden/>
+              </w:rPr>
+              <w:fldChar w:fldCharType="end"/>
+            </w:r>
+          </w:hyperlink>
+        </w:p>
+        <w:p>
+          <w:pPr>
+            <w:pStyle w:val="TDC2"/>
+            <w:tabs>
+              <w:tab w:val="right" w:leader="dot" w:pos="8494"/>
+            </w:tabs>
+            <w:rPr>
+              <w:rFonts w:asciiTheme="minorHAnsi" w:eastAsiaTheme="minorEastAsia" w:hAnsiTheme="minorHAnsi" w:cstheme="minorBidi"/>
+              <w:noProof/>
+              <w:lang w:eastAsia="es-ES"/>
+            </w:rPr>
+          </w:pPr>
+          <w:hyperlink w:anchor="_Toc477512752" w:history="1">
+            <w:r>
+              <w:rPr>
+                <w:rStyle w:val="Hipervnculo"/>
+                <w:noProof/>
+              </w:rPr>
+              <w:t>4.3 Cursos no gratuitos sobre la tecnología específica Openbravo</w:t>
+            </w:r>
+            <w:r>
+              <w:rPr>
+                <w:noProof/>
+                <w:webHidden/>
+              </w:rPr>
+              <w:tab/>
+            </w:r>
+            <w:r>
+              <w:rPr>
+                <w:noProof/>
+                <w:webHidden/>
+              </w:rPr>
+              <w:fldChar w:fldCharType="begin"/>
+            </w:r>
+            <w:r>
+              <w:rPr>
+                <w:noProof/>
+                <w:webHidden/>
+              </w:rPr>
+              <w:instrText xml:space="preserve"> PAGEREF _Toc477512752 \h </w:instrText>
+            </w:r>
+            <w:r>
+              <w:rPr>
+                <w:noProof/>
+                <w:webHidden/>
+              </w:rPr>
+            </w:r>
+            <w:r>
+              <w:rPr>
+                <w:noProof/>
+                <w:webHidden/>
+              </w:rPr>
+              <w:fldChar w:fldCharType="separate"/>
+            </w:r>
+            <w:r>
+              <w:rPr>
+                <w:noProof/>
+                <w:webHidden/>
+              </w:rPr>
+              <w:t>8</w:t>
+            </w:r>
+            <w:r>
+              <w:rPr>
+                <w:noProof/>
+                <w:webHidden/>
+              </w:rPr>
+              <w:fldChar w:fldCharType="end"/>
+            </w:r>
+          </w:hyperlink>
+        </w:p>
+        <w:p>
+          <w:pPr>
+            <w:pStyle w:val="TDC3"/>
+            <w:tabs>
+              <w:tab w:val="right" w:leader="dot" w:pos="8494"/>
+            </w:tabs>
+            <w:rPr>
+              <w:rFonts w:asciiTheme="minorHAnsi" w:eastAsiaTheme="minorEastAsia" w:hAnsiTheme="minorHAnsi" w:cstheme="minorBidi"/>
+              <w:noProof/>
+              <w:lang w:eastAsia="es-ES"/>
+            </w:rPr>
+          </w:pPr>
+          <w:hyperlink w:anchor="_Toc477512753" w:history="1">
+            <w:r>
+              <w:rPr>
+                <w:rStyle w:val="Hipervnculo"/>
+                <w:noProof/>
+              </w:rPr>
+              <w:t>4.3.1 Curso no gratuito 1 sobre la tecnología específica Openbravo</w:t>
+            </w:r>
+            <w:r>
+              <w:rPr>
+                <w:noProof/>
+                <w:webHidden/>
+              </w:rPr>
+              <w:tab/>
+            </w:r>
+            <w:r>
+              <w:rPr>
+                <w:noProof/>
+                <w:webHidden/>
+              </w:rPr>
+              <w:fldChar w:fldCharType="begin"/>
+            </w:r>
+            <w:r>
+              <w:rPr>
+                <w:noProof/>
+                <w:webHidden/>
+              </w:rPr>
+              <w:instrText xml:space="preserve"> PAGEREF _Toc477512753 \h </w:instrText>
+            </w:r>
+            <w:r>
+              <w:rPr>
+                <w:noProof/>
+                <w:webHidden/>
+              </w:rPr>
+            </w:r>
+            <w:r>
+              <w:rPr>
+                <w:noProof/>
+                <w:webHidden/>
+              </w:rPr>
+              <w:fldChar w:fldCharType="separate"/>
+            </w:r>
+            <w:r>
+              <w:rPr>
+                <w:noProof/>
+                <w:webHidden/>
+              </w:rPr>
+              <w:t>8</w:t>
+            </w:r>
+            <w:r>
+              <w:rPr>
+                <w:noProof/>
+                <w:webHidden/>
+              </w:rPr>
+              <w:fldChar w:fldCharType="end"/>
+            </w:r>
+          </w:hyperlink>
+        </w:p>
+        <w:p>
+          <w:pPr>
+            <w:pStyle w:val="TDC3"/>
+            <w:tabs>
+              <w:tab w:val="right" w:leader="dot" w:pos="8494"/>
+            </w:tabs>
+            <w:rPr>
+              <w:rFonts w:asciiTheme="minorHAnsi" w:eastAsiaTheme="minorEastAsia" w:hAnsiTheme="minorHAnsi" w:cstheme="minorBidi"/>
+              <w:noProof/>
+              <w:lang w:eastAsia="es-ES"/>
+            </w:rPr>
+          </w:pPr>
+          <w:hyperlink w:anchor="_Toc477512754" w:history="1">
+            <w:r>
+              <w:rPr>
+                <w:rStyle w:val="Hipervnculo"/>
+                <w:noProof/>
+              </w:rPr>
+              <w:t>4.3.2 Curso no gratuito 2 sobre la tecnología específica Openbravo</w:t>
+            </w:r>
+            <w:r>
+              <w:rPr>
+                <w:noProof/>
+                <w:webHidden/>
+              </w:rPr>
+              <w:tab/>
+            </w:r>
+            <w:r>
+              <w:rPr>
+                <w:noProof/>
+                <w:webHidden/>
+              </w:rPr>
+              <w:fldChar w:fldCharType="begin"/>
+            </w:r>
+            <w:r>
+              <w:rPr>
+                <w:noProof/>
+                <w:webHidden/>
+              </w:rPr>
+              <w:instrText xml:space="preserve"> PAGEREF _Toc477512754 \h </w:instrText>
+            </w:r>
+            <w:r>
+              <w:rPr>
+                <w:noProof/>
+                <w:webHidden/>
+              </w:rPr>
+            </w:r>
+            <w:r>
+              <w:rPr>
+                <w:noProof/>
+                <w:webHidden/>
+              </w:rPr>
+              <w:fldChar w:fldCharType="separate"/>
+            </w:r>
+            <w:r>
+              <w:rPr>
+                <w:noProof/>
+                <w:webHidden/>
+              </w:rPr>
+              <w:t>8</w:t>
+            </w:r>
+            <w:r>
+              <w:rPr>
+                <w:noProof/>
+                <w:webHidden/>
+              </w:rPr>
+              <w:fldChar w:fldCharType="end"/>
+            </w:r>
+          </w:hyperlink>
+        </w:p>
+        <w:p>
+          <w:pPr>
+            <w:pStyle w:val="TDC3"/>
+            <w:tabs>
+              <w:tab w:val="right" w:leader="dot" w:pos="8494"/>
+            </w:tabs>
+            <w:rPr>
+              <w:rFonts w:asciiTheme="minorHAnsi" w:eastAsiaTheme="minorEastAsia" w:hAnsiTheme="minorHAnsi" w:cstheme="minorBidi"/>
+              <w:noProof/>
+              <w:lang w:eastAsia="es-ES"/>
+            </w:rPr>
+          </w:pPr>
+          <w:hyperlink w:anchor="_Toc477512755" w:history="1">
+            <w:r>
+              <w:rPr>
+                <w:rStyle w:val="Hipervnculo"/>
+                <w:noProof/>
+              </w:rPr>
+              <w:t>4.3.n Curso no gratuito n sobre la tecnología específica Openbravo</w:t>
+            </w:r>
+            <w:r>
+              <w:rPr>
+                <w:noProof/>
+                <w:webHidden/>
+              </w:rPr>
+              <w:tab/>
+            </w:r>
+            <w:r>
+              <w:rPr>
+                <w:noProof/>
+                <w:webHidden/>
+              </w:rPr>
+              <w:fldChar w:fldCharType="begin"/>
+            </w:r>
+            <w:r>
+              <w:rPr>
+                <w:noProof/>
+                <w:webHidden/>
+              </w:rPr>
+              <w:instrText xml:space="preserve"> PAGEREF _Toc477512755 \h </w:instrText>
             </w:r>
             <w:r>
               <w:rPr>
@@ -1425,13 +2232,13 @@
               <w:lang w:eastAsia="es-ES"/>
             </w:rPr>
           </w:pPr>
-          <w:hyperlink w:anchor="_Toc477512502" w:history="1">
+          <w:hyperlink w:anchor="_Toc477512756" w:history="1">
             <w:r>
               <w:rPr>
                 <w:rStyle w:val="Hipervnculo"/>
                 <w:noProof/>
               </w:rPr>
-              <w:t>4. Fuentes de información (cursos no gratuitos)</w:t>
+              <w:t>5. Fuentes de información (cursos gratuitos)</w:t>
             </w:r>
             <w:r>
               <w:rPr>
@@ -1452,7 +2259,7 @@
                 <w:noProof/>
                 <w:webHidden/>
               </w:rPr>
-              <w:instrText xml:space="preserve"> PAGEREF _Toc477512502 \h </w:instrText>
+              <w:instrText xml:space="preserve"> PAGEREF _Toc477512756 \h </w:instrText>
             </w:r>
             <w:r>
               <w:rPr>
@@ -1495,13 +2302,13 @@
               <w:lang w:eastAsia="es-ES"/>
             </w:rPr>
           </w:pPr>
-          <w:hyperlink w:anchor="_Toc477512503" w:history="1">
+          <w:hyperlink w:anchor="_Toc477512757" w:history="1">
             <w:r>
               <w:rPr>
                 <w:rStyle w:val="Hipervnculo"/>
                 <w:noProof/>
               </w:rPr>
-              <w:t>4.1 Cursos no gratuitos sobre el tipo de tecnología en general</w:t>
+              <w:t>5.1 Cursos gratuitos sobre el tipo de tecnología en general</w:t>
             </w:r>
             <w:r>
               <w:rPr>
@@ -1522,7 +2329,7 @@
                 <w:noProof/>
                 <w:webHidden/>
               </w:rPr>
-              <w:instrText xml:space="preserve"> PAGEREF _Toc477512503 \h </w:instrText>
+              <w:instrText xml:space="preserve"> PAGEREF _Toc477512757 \h </w:instrText>
             </w:r>
             <w:r>
               <w:rPr>
@@ -1565,13 +2372,13 @@
               <w:lang w:eastAsia="es-ES"/>
             </w:rPr>
           </w:pPr>
-          <w:hyperlink w:anchor="_Toc477512504" w:history="1">
+          <w:hyperlink w:anchor="_Toc477512758" w:history="1">
             <w:r>
               <w:rPr>
                 <w:rStyle w:val="Hipervnculo"/>
                 <w:noProof/>
               </w:rPr>
-              <w:t>4.1.1 Curso no gratuito 1 sobre el tipo de tecnología en general</w:t>
+              <w:t>5.1.1 Curso gratuito 1 sobre el tipo de tecnología en general</w:t>
             </w:r>
             <w:r>
               <w:rPr>
@@ -1592,7 +2399,7 @@
                 <w:noProof/>
                 <w:webHidden/>
               </w:rPr>
-              <w:instrText xml:space="preserve"> PAGEREF _Toc477512504 \h </w:instrText>
+              <w:instrText xml:space="preserve"> PAGEREF _Toc477512758 \h </w:instrText>
             </w:r>
             <w:r>
               <w:rPr>
@@ -1635,13 +2442,13 @@
               <w:lang w:eastAsia="es-ES"/>
             </w:rPr>
           </w:pPr>
-          <w:hyperlink w:anchor="_Toc477512505" w:history="1">
+          <w:hyperlink w:anchor="_Toc477512759" w:history="1">
             <w:r>
               <w:rPr>
                 <w:rStyle w:val="Hipervnculo"/>
                 <w:noProof/>
               </w:rPr>
-              <w:t>4.1.2 Curso no gratuito 2 sobre el tipo de tecnología en general</w:t>
+              <w:t>5.1.2 Curso gratuito 2 sobre el tipo de tecnología en general</w:t>
             </w:r>
             <w:r>
               <w:rPr>
@@ -1662,7 +2469,7 @@
                 <w:noProof/>
                 <w:webHidden/>
               </w:rPr>
-              <w:instrText xml:space="preserve"> PAGEREF _Toc477512505 \h </w:instrText>
+              <w:instrText xml:space="preserve"> PAGEREF _Toc477512759 \h </w:instrText>
             </w:r>
             <w:r>
               <w:rPr>
@@ -1705,13 +2512,13 @@
               <w:lang w:eastAsia="es-ES"/>
             </w:rPr>
           </w:pPr>
-          <w:hyperlink w:anchor="_Toc477512506" w:history="1">
+          <w:hyperlink w:anchor="_Toc477512760" w:history="1">
             <w:r>
               <w:rPr>
                 <w:rStyle w:val="Hipervnculo"/>
                 <w:noProof/>
               </w:rPr>
-              <w:t>4.1.n Curso no gratuito n sobre el tipo de tecnología en general</w:t>
+              <w:t>5.1.n Curso gratuito n sobre el tipo de tecnología en general</w:t>
             </w:r>
             <w:r>
               <w:rPr>
@@ -1732,7 +2539,7 @@
                 <w:noProof/>
                 <w:webHidden/>
               </w:rPr>
-              <w:instrText xml:space="preserve"> PAGEREF _Toc477512506 \h </w:instrText>
+              <w:instrText xml:space="preserve"> PAGEREF _Toc477512760 \h </w:instrText>
             </w:r>
             <w:r>
               <w:rPr>
@@ -1775,13 +2582,13 @@
               <w:lang w:eastAsia="es-ES"/>
             </w:rPr>
           </w:pPr>
-          <w:hyperlink w:anchor="_Toc477512507" w:history="1">
+          <w:hyperlink w:anchor="_Toc477512761" w:history="1">
             <w:r>
               <w:rPr>
                 <w:rStyle w:val="Hipervnculo"/>
                 <w:noProof/>
               </w:rPr>
-              <w:t>4.2 Cursos no gratuitos sobre la tecnología específica Odoo</w:t>
+              <w:t>5.2 Cursos gratuitos sobre la tecnología específica Odoo</w:t>
             </w:r>
             <w:r>
               <w:rPr>
@@ -1802,7 +2609,7 @@
                 <w:noProof/>
                 <w:webHidden/>
               </w:rPr>
-              <w:instrText xml:space="preserve"> PAGEREF _Toc477512507 \h </w:instrText>
+              <w:instrText xml:space="preserve"> PAGEREF _Toc477512761 \h </w:instrText>
             </w:r>
             <w:r>
               <w:rPr>
@@ -1845,13 +2652,13 @@
               <w:lang w:eastAsia="es-ES"/>
             </w:rPr>
           </w:pPr>
-          <w:hyperlink w:anchor="_Toc477512508" w:history="1">
+          <w:hyperlink w:anchor="_Toc477512762" w:history="1">
             <w:r>
               <w:rPr>
                 <w:rStyle w:val="Hipervnculo"/>
                 <w:noProof/>
               </w:rPr>
-              <w:t>4.2.1 Curso no gratuito 1 sobre la tecnología específica Odoo</w:t>
+              <w:t>5.2.1 Curso gratuito 1 sobre la tecnología específica Odoo</w:t>
             </w:r>
             <w:r>
               <w:rPr>
@@ -1872,7 +2679,7 @@
                 <w:noProof/>
                 <w:webHidden/>
               </w:rPr>
-              <w:instrText xml:space="preserve"> PAGEREF _Toc477512508 \h </w:instrText>
+              <w:instrText xml:space="preserve"> PAGEREF _Toc477512762 \h </w:instrText>
             </w:r>
             <w:r>
               <w:rPr>
@@ -1915,13 +2722,13 @@
               <w:lang w:eastAsia="es-ES"/>
             </w:rPr>
           </w:pPr>
-          <w:hyperlink w:anchor="_Toc477512509" w:history="1">
+          <w:hyperlink w:anchor="_Toc477512763" w:history="1">
             <w:r>
               <w:rPr>
                 <w:rStyle w:val="Hipervnculo"/>
                 <w:noProof/>
               </w:rPr>
-              <w:t>4.2.2 Curso no gratuito 2 sobre la tecnología específica Odoo</w:t>
+              <w:t>5.2.2 Curso gratuito 2 sobre la tecnología específica Odoo</w:t>
             </w:r>
             <w:r>
               <w:rPr>
@@ -1942,7 +2749,7 @@
                 <w:noProof/>
                 <w:webHidden/>
               </w:rPr>
-              <w:instrText xml:space="preserve"> PAGEREF _Toc477512509 \h </w:instrText>
+              <w:instrText xml:space="preserve"> PAGEREF _Toc477512763 \h </w:instrText>
             </w:r>
             <w:r>
               <w:rPr>
@@ -1985,13 +2792,13 @@
               <w:lang w:eastAsia="es-ES"/>
             </w:rPr>
           </w:pPr>
-          <w:hyperlink w:anchor="_Toc477512510" w:history="1">
+          <w:hyperlink w:anchor="_Toc477512764" w:history="1">
             <w:r>
               <w:rPr>
                 <w:rStyle w:val="Hipervnculo"/>
                 <w:noProof/>
               </w:rPr>
-              <w:t>4.2.n Curso no gratuito n sobre la tecnología específica Odoo</w:t>
+              <w:t>5.2.n Curso gratuito n sobre la tecnología especifica Odoo</w:t>
             </w:r>
             <w:r>
               <w:rPr>
@@ -2012,7 +2819,7 @@
                 <w:noProof/>
                 <w:webHidden/>
               </w:rPr>
-              <w:instrText xml:space="preserve"> PAGEREF _Toc477512510 \h </w:instrText>
+              <w:instrText xml:space="preserve"> PAGEREF _Toc477512764 \h </w:instrText>
             </w:r>
             <w:r>
               <w:rPr>
@@ -2055,13 +2862,13 @@
               <w:lang w:eastAsia="es-ES"/>
             </w:rPr>
           </w:pPr>
-          <w:hyperlink w:anchor="_Toc477512511" w:history="1">
+          <w:hyperlink w:anchor="_Toc477512765" w:history="1">
             <w:r>
               <w:rPr>
                 <w:rStyle w:val="Hipervnculo"/>
                 <w:noProof/>
               </w:rPr>
-              <w:t>4.3 Cursos no gratuitos sobre la tecnología específica Openbravo</w:t>
+              <w:t>5.3 Cursos gratuitos sobre la tecnología específica Openbravo</w:t>
             </w:r>
             <w:r>
               <w:rPr>
@@ -2082,7 +2889,7 @@
                 <w:noProof/>
                 <w:webHidden/>
               </w:rPr>
-              <w:instrText xml:space="preserve"> PAGEREF _Toc477512511 \h </w:instrText>
+              <w:instrText xml:space="preserve"> PAGEREF _Toc477512765 \h </w:instrText>
             </w:r>
             <w:r>
               <w:rPr>
@@ -2125,13 +2932,13 @@
               <w:lang w:eastAsia="es-ES"/>
             </w:rPr>
           </w:pPr>
-          <w:hyperlink w:anchor="_Toc477512512" w:history="1">
+          <w:hyperlink w:anchor="_Toc477512766" w:history="1">
             <w:r>
               <w:rPr>
                 <w:rStyle w:val="Hipervnculo"/>
                 <w:noProof/>
               </w:rPr>
-              <w:t>4.3.1 Curso no gratuito 1 sobre la tecnología específica Openbravo</w:t>
+              <w:t>5.3.1 Curso gratuito 1 sobre la tecnología específica Openbravo</w:t>
             </w:r>
             <w:r>
               <w:rPr>
@@ -2152,7 +2959,7 @@
                 <w:noProof/>
                 <w:webHidden/>
               </w:rPr>
-              <w:instrText xml:space="preserve"> PAGEREF _Toc477512512 \h </w:instrText>
+              <w:instrText xml:space="preserve"> PAGEREF _Toc477512766 \h </w:instrText>
             </w:r>
             <w:r>
               <w:rPr>
@@ -2195,13 +3002,13 @@
               <w:lang w:eastAsia="es-ES"/>
             </w:rPr>
           </w:pPr>
-          <w:hyperlink w:anchor="_Toc477512513" w:history="1">
+          <w:hyperlink w:anchor="_Toc477512767" w:history="1">
             <w:r>
               <w:rPr>
                 <w:rStyle w:val="Hipervnculo"/>
                 <w:noProof/>
               </w:rPr>
-              <w:t>4.3.2 Curso no gratuito 2 sobre la tecnología específica Openbravo</w:t>
+              <w:t>5.3.2 Curso gratuito 2 sobre la tecnología específica Openbravo</w:t>
             </w:r>
             <w:r>
               <w:rPr>
@@ -2222,7 +3029,7 @@
                 <w:noProof/>
                 <w:webHidden/>
               </w:rPr>
-              <w:instrText xml:space="preserve"> PAGEREF _Toc477512513 \h </w:instrText>
+              <w:instrText xml:space="preserve"> PAGEREF _Toc477512767 \h </w:instrText>
             </w:r>
             <w:r>
               <w:rPr>
@@ -2265,13 +3072,13 @@
               <w:lang w:eastAsia="es-ES"/>
             </w:rPr>
           </w:pPr>
-          <w:hyperlink w:anchor="_Toc477512514" w:history="1">
+          <w:hyperlink w:anchor="_Toc477512768" w:history="1">
             <w:r>
               <w:rPr>
                 <w:rStyle w:val="Hipervnculo"/>
                 <w:noProof/>
               </w:rPr>
-              <w:t>4.3.n Curso no gratuito n sobre la tecnología específica Openbravo</w:t>
+              <w:t>5.3.n Curso gratuito n sobre la tecnología especifica Openbavo</w:t>
             </w:r>
             <w:r>
               <w:rPr>
@@ -2292,7 +3099,7 @@
                 <w:noProof/>
                 <w:webHidden/>
               </w:rPr>
-              <w:instrText xml:space="preserve"> PAGEREF _Toc477512514 \h </w:instrText>
+              <w:instrText xml:space="preserve"> PAGEREF _Toc477512768 \h </w:instrText>
             </w:r>
             <w:r>
               <w:rPr>
@@ -2335,13 +3142,13 @@
               <w:lang w:eastAsia="es-ES"/>
             </w:rPr>
           </w:pPr>
-          <w:hyperlink w:anchor="_Toc477512515" w:history="1">
+          <w:hyperlink w:anchor="_Toc477512769" w:history="1">
             <w:r>
               <w:rPr>
                 <w:rStyle w:val="Hipervnculo"/>
                 <w:noProof/>
               </w:rPr>
-              <w:t>5. Fuentes de información (cursos gratuitos)</w:t>
+              <w:t>6. Ayudas para estudiar las tecnologías</w:t>
             </w:r>
             <w:r>
               <w:rPr>
@@ -2362,7 +3169,77 @@
                 <w:noProof/>
                 <w:webHidden/>
               </w:rPr>
-              <w:instrText xml:space="preserve"> PAGEREF _Toc477512515 \h </w:instrText>
+              <w:instrText xml:space="preserve"> PAGEREF _Toc477512769 \h </w:instrText>
+            </w:r>
+            <w:r>
+              <w:rPr>
+                <w:noProof/>
+                <w:webHidden/>
+              </w:rPr>
+            </w:r>
+            <w:r>
+              <w:rPr>
+                <w:noProof/>
+                <w:webHidden/>
+              </w:rPr>
+              <w:fldChar w:fldCharType="separate"/>
+            </w:r>
+            <w:r>
+              <w:rPr>
+                <w:noProof/>
+                <w:webHidden/>
+              </w:rPr>
+              <w:t>9</w:t>
+            </w:r>
+            <w:r>
+              <w:rPr>
+                <w:noProof/>
+                <w:webHidden/>
+              </w:rPr>
+              <w:fldChar w:fldCharType="end"/>
+            </w:r>
+          </w:hyperlink>
+        </w:p>
+        <w:p>
+          <w:pPr>
+            <w:pStyle w:val="TDC1"/>
+            <w:tabs>
+              <w:tab w:val="right" w:leader="dot" w:pos="8494"/>
+            </w:tabs>
+            <w:rPr>
+              <w:rFonts w:asciiTheme="minorHAnsi" w:eastAsiaTheme="minorEastAsia" w:hAnsiTheme="minorHAnsi" w:cstheme="minorBidi"/>
+              <w:noProof/>
+              <w:lang w:eastAsia="es-ES"/>
+            </w:rPr>
+          </w:pPr>
+          <w:hyperlink w:anchor="_Toc477512770" w:history="1">
+            <w:r>
+              <w:rPr>
+                <w:rStyle w:val="Hipervnculo"/>
+                <w:noProof/>
+              </w:rPr>
+              <w:t>7. Recursos para implementar las tecnologías</w:t>
+            </w:r>
+            <w:r>
+              <w:rPr>
+                <w:noProof/>
+                <w:webHidden/>
+              </w:rPr>
+              <w:tab/>
+            </w:r>
+            <w:r>
+              <w:rPr>
+                <w:noProof/>
+                <w:webHidden/>
+              </w:rPr>
+              <w:fldChar w:fldCharType="begin"/>
+            </w:r>
+            <w:r>
+              <w:rPr>
+                <w:noProof/>
+                <w:webHidden/>
+              </w:rPr>
+              <w:instrText xml:space="preserve"> PAGEREF _Toc477512770 \h </w:instrText>
             </w:r>
             <w:r>
               <w:rPr>
@@ -2405,13 +3282,13 @@
               <w:lang w:eastAsia="es-ES"/>
             </w:rPr>
           </w:pPr>
-          <w:hyperlink w:anchor="_Toc477512516" w:history="1">
+          <w:hyperlink w:anchor="_Toc477512771" w:history="1">
             <w:r>
               <w:rPr>
                 <w:rStyle w:val="Hipervnculo"/>
                 <w:noProof/>
               </w:rPr>
-              <w:t>5.1 Cursos gratuitos sobre el tipo de tecnología en general</w:t>
+              <w:t>7.1 Recursos para implementar ODOO</w:t>
             </w:r>
             <w:r>
               <w:rPr>
@@ -2432,7 +3309,7 @@
                 <w:noProof/>
                 <w:webHidden/>
               </w:rPr>
-              <w:instrText xml:space="preserve"> PAGEREF _Toc477512516 \h </w:instrText>
+              <w:instrText xml:space="preserve"> PAGEREF _Toc477512771 \h </w:instrText>
             </w:r>
             <w:r>
               <w:rPr>
@@ -2475,13 +3352,13 @@
               <w:lang w:eastAsia="es-ES"/>
             </w:rPr>
           </w:pPr>
-          <w:hyperlink w:anchor="_Toc477512517" w:history="1">
+          <w:hyperlink w:anchor="_Toc477512772" w:history="1">
             <w:r>
               <w:rPr>
                 <w:rStyle w:val="Hipervnculo"/>
                 <w:noProof/>
               </w:rPr>
-              <w:t>5.1.1 Curso gratuito 1 sobre el tipo de tecnología en general</w:t>
+              <w:t>7.1.1 Recursos gratuitos para implementar Odoo</w:t>
             </w:r>
             <w:r>
               <w:rPr>
@@ -2502,7 +3379,7 @@
                 <w:noProof/>
                 <w:webHidden/>
               </w:rPr>
-              <w:instrText xml:space="preserve"> PAGEREF _Toc477512517 \h </w:instrText>
+              <w:instrText xml:space="preserve"> PAGEREF _Toc477512772 \h </w:instrText>
             </w:r>
             <w:r>
               <w:rPr>
@@ -2522,7 +3399,7 @@
                 <w:noProof/>
                 <w:webHidden/>
               </w:rPr>
-              <w:t>9</w:t>
+              <w:t>10</w:t>
             </w:r>
             <w:r>
               <w:rPr>
@@ -2545,13 +3422,13 @@
               <w:lang w:eastAsia="es-ES"/>
             </w:rPr>
           </w:pPr>
-          <w:hyperlink w:anchor="_Toc477512518" w:history="1">
+          <w:hyperlink w:anchor="_Toc477512773" w:history="1">
             <w:r>
               <w:rPr>
                 <w:rStyle w:val="Hipervnculo"/>
                 <w:noProof/>
               </w:rPr>
-              <w:t>5.1.2 Curso gratuito 2 sobre el tipo de tecnología en general</w:t>
+              <w:t>7.1.2 Recursos no gratuitos para implementar Odoo</w:t>
             </w:r>
             <w:r>
               <w:rPr>
@@ -2572,7 +3449,7 @@
                 <w:noProof/>
                 <w:webHidden/>
               </w:rPr>
-              <w:instrText xml:space="preserve"> PAGEREF _Toc477512518 \h </w:instrText>
+              <w:instrText xml:space="preserve"> PAGEREF _Toc477512773 \h </w:instrText>
             </w:r>
             <w:r>
               <w:rPr>
@@ -2592,7 +3469,77 @@
                 <w:noProof/>
                 <w:webHidden/>
               </w:rPr>
-              <w:t>9</w:t>
+              <w:t>10</w:t>
+            </w:r>
+            <w:r>
+              <w:rPr>
+                <w:noProof/>
+                <w:webHidden/>
+              </w:rPr>
+              <w:fldChar w:fldCharType="end"/>
+            </w:r>
+          </w:hyperlink>
+        </w:p>
+        <w:p>
+          <w:pPr>
+            <w:pStyle w:val="TDC2"/>
+            <w:tabs>
+              <w:tab w:val="right" w:leader="dot" w:pos="8494"/>
+            </w:tabs>
+            <w:rPr>
+              <w:rFonts w:asciiTheme="minorHAnsi" w:eastAsiaTheme="minorEastAsia" w:hAnsiTheme="minorHAnsi" w:cstheme="minorBidi"/>
+              <w:noProof/>
+              <w:lang w:eastAsia="es-ES"/>
+            </w:rPr>
+          </w:pPr>
+          <w:hyperlink w:anchor="_Toc477512774" w:history="1">
+            <w:r>
+              <w:rPr>
+                <w:rStyle w:val="Hipervnculo"/>
+                <w:noProof/>
+              </w:rPr>
+              <w:t>7.2 Recursos para implementar la tecnología Openbravo</w:t>
+            </w:r>
+            <w:r>
+              <w:rPr>
+                <w:noProof/>
+                <w:webHidden/>
+              </w:rPr>
+              <w:tab/>
+            </w:r>
+            <w:r>
+              <w:rPr>
+                <w:noProof/>
+                <w:webHidden/>
+              </w:rPr>
+              <w:fldChar w:fldCharType="begin"/>
+            </w:r>
+            <w:r>
+              <w:rPr>
+                <w:noProof/>
+                <w:webHidden/>
+              </w:rPr>
+              <w:instrText xml:space="preserve"> PAGEREF _Toc477512774 \h </w:instrText>
+            </w:r>
+            <w:r>
+              <w:rPr>
+                <w:noProof/>
+                <w:webHidden/>
+              </w:rPr>
+            </w:r>
+            <w:r>
+              <w:rPr>
+                <w:noProof/>
+                <w:webHidden/>
+              </w:rPr>
+              <w:fldChar w:fldCharType="separate"/>
+            </w:r>
+            <w:r>
+              <w:rPr>
+                <w:noProof/>
+                <w:webHidden/>
+              </w:rPr>
+              <w:t>10</w:t>
             </w:r>
             <w:r>
               <w:rPr>
@@ -2615,13 +3562,13 @@
               <w:lang w:eastAsia="es-ES"/>
             </w:rPr>
           </w:pPr>
-          <w:hyperlink w:anchor="_Toc477512519" w:history="1">
+          <w:hyperlink w:anchor="_Toc477512775" w:history="1">
             <w:r>
               <w:rPr>
                 <w:rStyle w:val="Hipervnculo"/>
                 <w:noProof/>
               </w:rPr>
-              <w:t>5.1.n Curso gratuito n sobre el tipo de tecnología en general</w:t>
+              <w:t>7.2.1 Recursos gratuitos para implementar la tecnología Openbravo</w:t>
             </w:r>
             <w:r>
               <w:rPr>
@@ -2642,7 +3589,7 @@
                 <w:noProof/>
                 <w:webHidden/>
               </w:rPr>
-              <w:instrText xml:space="preserve"> PAGEREF _Toc477512519 \h </w:instrText>
+              <w:instrText xml:space="preserve"> PAGEREF _Toc477512775 \h </w:instrText>
             </w:r>
             <w:r>
               <w:rPr>
@@ -2662,77 +3609,7 @@
                 <w:noProof/>
                 <w:webHidden/>
               </w:rPr>
-              <w:t>9</w:t>
-            </w:r>
-            <w:r>
-              <w:rPr>
-                <w:noProof/>
-                <w:webHidden/>
-              </w:rPr>
-              <w:fldChar w:fldCharType="end"/>
-            </w:r>
-          </w:hyperlink>
-        </w:p>
-        <w:p>
-          <w:pPr>
-            <w:pStyle w:val="TDC2"/>
-            <w:tabs>
-              <w:tab w:val="right" w:leader="dot" w:pos="8494"/>
-            </w:tabs>
-            <w:rPr>
-              <w:rFonts w:asciiTheme="minorHAnsi" w:eastAsiaTheme="minorEastAsia" w:hAnsiTheme="minorHAnsi" w:cstheme="minorBidi"/>
-              <w:noProof/>
-              <w:lang w:eastAsia="es-ES"/>
-            </w:rPr>
-          </w:pPr>
-          <w:hyperlink w:anchor="_Toc477512520" w:history="1">
-            <w:r>
-              <w:rPr>
-                <w:rStyle w:val="Hipervnculo"/>
-                <w:noProof/>
-              </w:rPr>
-              <w:t>5.2 Cursos gratuitos sobre la tecnología específica Odoo</w:t>
-            </w:r>
-            <w:r>
-              <w:rPr>
-                <w:noProof/>
-                <w:webHidden/>
-              </w:rPr>
-              <w:tab/>
-            </w:r>
-            <w:r>
-              <w:rPr>
-                <w:noProof/>
-                <w:webHidden/>
-              </w:rPr>
-              <w:fldChar w:fldCharType="begin"/>
-            </w:r>
-            <w:r>
-              <w:rPr>
-                <w:noProof/>
-                <w:webHidden/>
-              </w:rPr>
-              <w:instrText xml:space="preserve"> PAGEREF _Toc477512520 \h </w:instrText>
-            </w:r>
-            <w:r>
-              <w:rPr>
-                <w:noProof/>
-                <w:webHidden/>
-              </w:rPr>
-            </w:r>
-            <w:r>
-              <w:rPr>
-                <w:noProof/>
-                <w:webHidden/>
-              </w:rPr>
-              <w:fldChar w:fldCharType="separate"/>
-            </w:r>
-            <w:r>
-              <w:rPr>
-                <w:noProof/>
-                <w:webHidden/>
-              </w:rPr>
-              <w:t>10</w:t>
+              <w:t>11</w:t>
             </w:r>
             <w:r>
               <w:rPr>
@@ -2755,13 +3632,13 @@
               <w:lang w:eastAsia="es-ES"/>
             </w:rPr>
           </w:pPr>
-          <w:hyperlink w:anchor="_Toc477512521" w:history="1">
+          <w:hyperlink w:anchor="_Toc477512776" w:history="1">
             <w:r>
               <w:rPr>
                 <w:rStyle w:val="Hipervnculo"/>
                 <w:noProof/>
               </w:rPr>
-              <w:t>5.2.1 Curso gratuito 1 sobre la tecnología específica Odoo</w:t>
+              <w:t>7.2.2 Recursos no gratuitos para implementar la tecnología Openbravo</w:t>
             </w:r>
             <w:r>
               <w:rPr>
@@ -2782,7 +3659,7 @@
                 <w:noProof/>
                 <w:webHidden/>
               </w:rPr>
-              <w:instrText xml:space="preserve"> PAGEREF _Toc477512521 \h </w:instrText>
+              <w:instrText xml:space="preserve"> PAGEREF _Toc477512776 \h </w:instrText>
             </w:r>
             <w:r>
               <w:rPr>
@@ -2802,427 +3679,7 @@
                 <w:noProof/>
                 <w:webHidden/>
               </w:rPr>
-              <w:t>10</w:t>
-            </w:r>
-            <w:r>
-              <w:rPr>
-                <w:noProof/>
-                <w:webHidden/>
-              </w:rPr>
-              <w:fldChar w:fldCharType="end"/>
-            </w:r>
-          </w:hyperlink>
-        </w:p>
-        <w:p>
-          <w:pPr>
-            <w:pStyle w:val="TDC3"/>
-            <w:tabs>
-              <w:tab w:val="right" w:leader="dot" w:pos="8494"/>
-            </w:tabs>
-            <w:rPr>
-              <w:rFonts w:asciiTheme="minorHAnsi" w:eastAsiaTheme="minorEastAsia" w:hAnsiTheme="minorHAnsi" w:cstheme="minorBidi"/>
-              <w:noProof/>
-              <w:lang w:eastAsia="es-ES"/>
-            </w:rPr>
-          </w:pPr>
-          <w:hyperlink w:anchor="_Toc477512522" w:history="1">
-            <w:r>
-              <w:rPr>
-                <w:rStyle w:val="Hipervnculo"/>
-                <w:noProof/>
-              </w:rPr>
-              <w:t>5.2.2 Curso gratuito 2 sobre la tecnología específica Odoo</w:t>
-            </w:r>
-            <w:r>
-              <w:rPr>
-                <w:noProof/>
-                <w:webHidden/>
-              </w:rPr>
-              <w:tab/>
-            </w:r>
-            <w:r>
-              <w:rPr>
-                <w:noProof/>
-                <w:webHidden/>
-              </w:rPr>
-              <w:fldChar w:fldCharType="begin"/>
-            </w:r>
-            <w:r>
-              <w:rPr>
-                <w:noProof/>
-                <w:webHidden/>
-              </w:rPr>
-              <w:instrText xml:space="preserve"> PAGEREF _Toc477512522 \h </w:instrText>
-            </w:r>
-            <w:r>
-              <w:rPr>
-                <w:noProof/>
-                <w:webHidden/>
-              </w:rPr>
-            </w:r>
-            <w:r>
-              <w:rPr>
-                <w:noProof/>
-                <w:webHidden/>
-              </w:rPr>
-              <w:fldChar w:fldCharType="separate"/>
-            </w:r>
-            <w:r>
-              <w:rPr>
-                <w:noProof/>
-                <w:webHidden/>
-              </w:rPr>
-              <w:t>10</w:t>
-            </w:r>
-            <w:r>
-              <w:rPr>
-                <w:noProof/>
-                <w:webHidden/>
-              </w:rPr>
-              <w:fldChar w:fldCharType="end"/>
-            </w:r>
-          </w:hyperlink>
-        </w:p>
-        <w:p>
-          <w:pPr>
-            <w:pStyle w:val="TDC3"/>
-            <w:tabs>
-              <w:tab w:val="right" w:leader="dot" w:pos="8494"/>
-            </w:tabs>
-            <w:rPr>
-              <w:rFonts w:asciiTheme="minorHAnsi" w:eastAsiaTheme="minorEastAsia" w:hAnsiTheme="minorHAnsi" w:cstheme="minorBidi"/>
-              <w:noProof/>
-              <w:lang w:eastAsia="es-ES"/>
-            </w:rPr>
-          </w:pPr>
-          <w:hyperlink w:anchor="_Toc477512523" w:history="1">
-            <w:r>
-              <w:rPr>
-                <w:rStyle w:val="Hipervnculo"/>
-                <w:noProof/>
-              </w:rPr>
-              <w:t>5.2.n Curso gratuito n sobre la tecnología especifica Odoo</w:t>
-            </w:r>
-            <w:r>
-              <w:rPr>
-                <w:noProof/>
-                <w:webHidden/>
-              </w:rPr>
-              <w:tab/>
-            </w:r>
-            <w:r>
-              <w:rPr>
-                <w:noProof/>
-                <w:webHidden/>
-              </w:rPr>
-              <w:fldChar w:fldCharType="begin"/>
-            </w:r>
-            <w:r>
-              <w:rPr>
-                <w:noProof/>
-                <w:webHidden/>
-              </w:rPr>
-              <w:instrText xml:space="preserve"> PAGEREF _Toc477512523 \h </w:instrText>
-            </w:r>
-            <w:r>
-              <w:rPr>
-                <w:noProof/>
-                <w:webHidden/>
-              </w:rPr>
-            </w:r>
-            <w:r>
-              <w:rPr>
-                <w:noProof/>
-                <w:webHidden/>
-              </w:rPr>
-              <w:fldChar w:fldCharType="separate"/>
-            </w:r>
-            <w:r>
-              <w:rPr>
-                <w:noProof/>
-                <w:webHidden/>
-              </w:rPr>
-              <w:t>10</w:t>
-            </w:r>
-            <w:r>
-              <w:rPr>
-                <w:noProof/>
-                <w:webHidden/>
-              </w:rPr>
-              <w:fldChar w:fldCharType="end"/>
-            </w:r>
-          </w:hyperlink>
-        </w:p>
-        <w:p>
-          <w:pPr>
-            <w:pStyle w:val="TDC2"/>
-            <w:tabs>
-              <w:tab w:val="right" w:leader="dot" w:pos="8494"/>
-            </w:tabs>
-            <w:rPr>
-              <w:rFonts w:asciiTheme="minorHAnsi" w:eastAsiaTheme="minorEastAsia" w:hAnsiTheme="minorHAnsi" w:cstheme="minorBidi"/>
-              <w:noProof/>
-              <w:lang w:eastAsia="es-ES"/>
-            </w:rPr>
-          </w:pPr>
-          <w:hyperlink w:anchor="_Toc477512524" w:history="1">
-            <w:r>
-              <w:rPr>
-                <w:rStyle w:val="Hipervnculo"/>
-                <w:noProof/>
-              </w:rPr>
-              <w:t>5.3 Cursos gratuitos sobre la tecnología específica Openbravo</w:t>
-            </w:r>
-            <w:r>
-              <w:rPr>
-                <w:noProof/>
-                <w:webHidden/>
-              </w:rPr>
-              <w:tab/>
-            </w:r>
-            <w:r>
-              <w:rPr>
-                <w:noProof/>
-                <w:webHidden/>
-              </w:rPr>
-              <w:fldChar w:fldCharType="begin"/>
-            </w:r>
-            <w:r>
-              <w:rPr>
-                <w:noProof/>
-                <w:webHidden/>
-              </w:rPr>
-              <w:instrText xml:space="preserve"> PAGEREF _Toc477512524 \h </w:instrText>
-            </w:r>
-            <w:r>
-              <w:rPr>
-                <w:noProof/>
-                <w:webHidden/>
-              </w:rPr>
-            </w:r>
-            <w:r>
-              <w:rPr>
-                <w:noProof/>
-                <w:webHidden/>
-              </w:rPr>
-              <w:fldChar w:fldCharType="separate"/>
-            </w:r>
-            <w:r>
-              <w:rPr>
-                <w:noProof/>
-                <w:webHidden/>
-              </w:rPr>
-              <w:t>10</w:t>
-            </w:r>
-            <w:r>
-              <w:rPr>
-                <w:noProof/>
-                <w:webHidden/>
-              </w:rPr>
-              <w:fldChar w:fldCharType="end"/>
-            </w:r>
-          </w:hyperlink>
-        </w:p>
-        <w:p>
-          <w:pPr>
-            <w:pStyle w:val="TDC3"/>
-            <w:tabs>
-              <w:tab w:val="right" w:leader="dot" w:pos="8494"/>
-            </w:tabs>
-            <w:rPr>
-              <w:rFonts w:asciiTheme="minorHAnsi" w:eastAsiaTheme="minorEastAsia" w:hAnsiTheme="minorHAnsi" w:cstheme="minorBidi"/>
-              <w:noProof/>
-              <w:lang w:eastAsia="es-ES"/>
-            </w:rPr>
-          </w:pPr>
-          <w:hyperlink w:anchor="_Toc477512525" w:history="1">
-            <w:r>
-              <w:rPr>
-                <w:rStyle w:val="Hipervnculo"/>
-                <w:noProof/>
-              </w:rPr>
-              <w:t>5.3.1 Curso gratuito 1 sobre la tecnología específica Openbravo</w:t>
-            </w:r>
-            <w:r>
-              <w:rPr>
-                <w:noProof/>
-                <w:webHidden/>
-              </w:rPr>
-              <w:tab/>
-            </w:r>
-            <w:r>
-              <w:rPr>
-                <w:noProof/>
-                <w:webHidden/>
-              </w:rPr>
-              <w:fldChar w:fldCharType="begin"/>
-            </w:r>
-            <w:r>
-              <w:rPr>
-                <w:noProof/>
-                <w:webHidden/>
-              </w:rPr>
-              <w:instrText xml:space="preserve"> PAGEREF _Toc477512525 \h </w:instrText>
-            </w:r>
-            <w:r>
-              <w:rPr>
-                <w:noProof/>
-                <w:webHidden/>
-              </w:rPr>
-            </w:r>
-            <w:r>
-              <w:rPr>
-                <w:noProof/>
-                <w:webHidden/>
-              </w:rPr>
-              <w:fldChar w:fldCharType="separate"/>
-            </w:r>
-            <w:r>
-              <w:rPr>
-                <w:noProof/>
-                <w:webHidden/>
-              </w:rPr>
-              <w:t>10</w:t>
-            </w:r>
-            <w:r>
-              <w:rPr>
-                <w:noProof/>
-                <w:webHidden/>
-              </w:rPr>
-              <w:fldChar w:fldCharType="end"/>
-            </w:r>
-          </w:hyperlink>
-        </w:p>
-        <w:p>
-          <w:pPr>
-            <w:pStyle w:val="TDC3"/>
-            <w:tabs>
-              <w:tab w:val="right" w:leader="dot" w:pos="8494"/>
-            </w:tabs>
-            <w:rPr>
-              <w:rFonts w:asciiTheme="minorHAnsi" w:eastAsiaTheme="minorEastAsia" w:hAnsiTheme="minorHAnsi" w:cstheme="minorBidi"/>
-              <w:noProof/>
-              <w:lang w:eastAsia="es-ES"/>
-            </w:rPr>
-          </w:pPr>
-          <w:hyperlink w:anchor="_Toc477512526" w:history="1">
-            <w:r>
-              <w:rPr>
-                <w:rStyle w:val="Hipervnculo"/>
-                <w:noProof/>
-              </w:rPr>
-              <w:t>5.3.2 Curso gratuito 2 sobre la tecnología específica Openbravo</w:t>
-            </w:r>
-            <w:r>
-              <w:rPr>
-                <w:noProof/>
-                <w:webHidden/>
-              </w:rPr>
-              <w:tab/>
-            </w:r>
-            <w:r>
-              <w:rPr>
-                <w:noProof/>
-                <w:webHidden/>
-              </w:rPr>
-              <w:fldChar w:fldCharType="begin"/>
-            </w:r>
-            <w:r>
-              <w:rPr>
-                <w:noProof/>
-                <w:webHidden/>
-              </w:rPr>
-              <w:instrText xml:space="preserve"> PAGEREF _Toc477512526 \h </w:instrText>
-            </w:r>
-            <w:r>
-              <w:rPr>
-                <w:noProof/>
-                <w:webHidden/>
-              </w:rPr>
-            </w:r>
-            <w:r>
-              <w:rPr>
-                <w:noProof/>
-                <w:webHidden/>
-              </w:rPr>
-              <w:fldChar w:fldCharType="separate"/>
-            </w:r>
-            <w:r>
-              <w:rPr>
-                <w:noProof/>
-                <w:webHidden/>
-              </w:rPr>
-              <w:t>10</w:t>
-            </w:r>
-            <w:r>
-              <w:rPr>
-                <w:noProof/>
-                <w:webHidden/>
-              </w:rPr>
-              <w:fldChar w:fldCharType="end"/>
-            </w:r>
-          </w:hyperlink>
-        </w:p>
-        <w:p>
-          <w:pPr>
-            <w:pStyle w:val="TDC3"/>
-            <w:tabs>
-              <w:tab w:val="right" w:leader="dot" w:pos="8494"/>
-            </w:tabs>
-            <w:rPr>
-              <w:rFonts w:asciiTheme="minorHAnsi" w:eastAsiaTheme="minorEastAsia" w:hAnsiTheme="minorHAnsi" w:cstheme="minorBidi"/>
-              <w:noProof/>
-              <w:lang w:eastAsia="es-ES"/>
-            </w:rPr>
-          </w:pPr>
-          <w:hyperlink w:anchor="_Toc477512527" w:history="1">
-            <w:r>
-              <w:rPr>
-                <w:rStyle w:val="Hipervnculo"/>
-                <w:noProof/>
-              </w:rPr>
-              <w:t>5.3.n Curso gratuito n sobre la tecnología especifica Openbavo</w:t>
-            </w:r>
-            <w:r>
-              <w:rPr>
-                <w:noProof/>
-                <w:webHidden/>
-              </w:rPr>
-              <w:tab/>
-            </w:r>
-            <w:r>
-              <w:rPr>
-                <w:noProof/>
-                <w:webHidden/>
-              </w:rPr>
-              <w:fldChar w:fldCharType="begin"/>
-            </w:r>
-            <w:r>
-              <w:rPr>
-                <w:noProof/>
-                <w:webHidden/>
-              </w:rPr>
-              <w:instrText xml:space="preserve"> PAGEREF _Toc477512527 \h </w:instrText>
-            </w:r>
-            <w:r>
-              <w:rPr>
-                <w:noProof/>
-                <w:webHidden/>
-              </w:rPr>
-            </w:r>
-            <w:r>
-              <w:rPr>
-                <w:noProof/>
-                <w:webHidden/>
-              </w:rPr>
-              <w:fldChar w:fldCharType="separate"/>
-            </w:r>
-            <w:r>
-              <w:rPr>
-                <w:noProof/>
-                <w:webHidden/>
-              </w:rPr>
-              <w:t>10</w:t>
+              <w:t>11</w:t>
             </w:r>
             <w:r>
               <w:rPr>
@@ -3245,13 +3702,13 @@
               <w:lang w:eastAsia="es-ES"/>
             </w:rPr>
           </w:pPr>
-          <w:hyperlink w:anchor="_Toc477512528" w:history="1">
+          <w:hyperlink w:anchor="_Toc477512777" w:history="1">
             <w:r>
               <w:rPr>
                 <w:rStyle w:val="Hipervnculo"/>
                 <w:noProof/>
               </w:rPr>
-              <w:t>6. Ayudas para estudiar las tecnologías</w:t>
+              <w:t>8. Conclusiones</w:t>
             </w:r>
             <w:r>
               <w:rPr>
@@ -3272,567 +3729,7 @@
                 <w:noProof/>
                 <w:webHidden/>
               </w:rPr>
-              <w:instrText xml:space="preserve"> PAGEREF _Toc477512528 \h </w:instrText>
-            </w:r>
-            <w:r>
-              <w:rPr>
-                <w:noProof/>
-                <w:webHidden/>
-              </w:rPr>
-            </w:r>
-            <w:r>
-              <w:rPr>
-                <w:noProof/>
-                <w:webHidden/>
-              </w:rPr>
-              <w:fldChar w:fldCharType="separate"/>
-            </w:r>
-            <w:r>
-              <w:rPr>
-                <w:noProof/>
-                <w:webHidden/>
-              </w:rPr>
-              <w:t>10</w:t>
-            </w:r>
-            <w:r>
-              <w:rPr>
-                <w:noProof/>
-                <w:webHidden/>
-              </w:rPr>
-              <w:fldChar w:fldCharType="end"/>
-            </w:r>
-          </w:hyperlink>
-        </w:p>
-        <w:p>
-          <w:pPr>
-            <w:pStyle w:val="TDC1"/>
-            <w:tabs>
-              <w:tab w:val="right" w:leader="dot" w:pos="8494"/>
-            </w:tabs>
-            <w:rPr>
-              <w:rFonts w:asciiTheme="minorHAnsi" w:eastAsiaTheme="minorEastAsia" w:hAnsiTheme="minorHAnsi" w:cstheme="minorBidi"/>
-              <w:noProof/>
-              <w:lang w:eastAsia="es-ES"/>
-            </w:rPr>
-          </w:pPr>
-          <w:hyperlink w:anchor="_Toc477512529" w:history="1">
-            <w:r>
-              <w:rPr>
-                <w:rStyle w:val="Hipervnculo"/>
-                <w:noProof/>
-              </w:rPr>
-              <w:t>7. Recursos para implementar las tecnologías</w:t>
-            </w:r>
-            <w:r>
-              <w:rPr>
-                <w:noProof/>
-                <w:webHidden/>
-              </w:rPr>
-              <w:tab/>
-            </w:r>
-            <w:r>
-              <w:rPr>
-                <w:noProof/>
-                <w:webHidden/>
-              </w:rPr>
-              <w:fldChar w:fldCharType="begin"/>
-            </w:r>
-            <w:r>
-              <w:rPr>
-                <w:noProof/>
-                <w:webHidden/>
-              </w:rPr>
-              <w:instrText xml:space="preserve"> PAGEREF _Toc477512529 \h </w:instrText>
-            </w:r>
-            <w:r>
-              <w:rPr>
-                <w:noProof/>
-                <w:webHidden/>
-              </w:rPr>
-            </w:r>
-            <w:r>
-              <w:rPr>
-                <w:noProof/>
-                <w:webHidden/>
-              </w:rPr>
-              <w:fldChar w:fldCharType="separate"/>
-            </w:r>
-            <w:r>
-              <w:rPr>
-                <w:noProof/>
-                <w:webHidden/>
-              </w:rPr>
-              <w:t>10</w:t>
-            </w:r>
-            <w:r>
-              <w:rPr>
-                <w:noProof/>
-                <w:webHidden/>
-              </w:rPr>
-              <w:fldChar w:fldCharType="end"/>
-            </w:r>
-          </w:hyperlink>
-        </w:p>
-        <w:p>
-          <w:pPr>
-            <w:pStyle w:val="TDC2"/>
-            <w:tabs>
-              <w:tab w:val="right" w:leader="dot" w:pos="8494"/>
-            </w:tabs>
-            <w:rPr>
-              <w:rFonts w:asciiTheme="minorHAnsi" w:eastAsiaTheme="minorEastAsia" w:hAnsiTheme="minorHAnsi" w:cstheme="minorBidi"/>
-              <w:noProof/>
-              <w:lang w:eastAsia="es-ES"/>
-            </w:rPr>
-          </w:pPr>
-          <w:hyperlink w:anchor="_Toc477512530" w:history="1">
-            <w:r>
-              <w:rPr>
-                <w:rStyle w:val="Hipervnculo"/>
-                <w:noProof/>
-              </w:rPr>
-              <w:t>7.1 Recursos para implementar ODOO</w:t>
-            </w:r>
-            <w:r>
-              <w:rPr>
-                <w:noProof/>
-                <w:webHidden/>
-              </w:rPr>
-              <w:tab/>
-            </w:r>
-            <w:r>
-              <w:rPr>
-                <w:noProof/>
-                <w:webHidden/>
-              </w:rPr>
-              <w:fldChar w:fldCharType="begin"/>
-            </w:r>
-            <w:r>
-              <w:rPr>
-                <w:noProof/>
-                <w:webHidden/>
-              </w:rPr>
-              <w:instrText xml:space="preserve"> PAGEREF _Toc477512530 \h </w:instrText>
-            </w:r>
-            <w:r>
-              <w:rPr>
-                <w:noProof/>
-                <w:webHidden/>
-              </w:rPr>
-            </w:r>
-            <w:r>
-              <w:rPr>
-                <w:noProof/>
-                <w:webHidden/>
-              </w:rPr>
-              <w:fldChar w:fldCharType="separate"/>
-            </w:r>
-            <w:r>
-              <w:rPr>
-                <w:noProof/>
-                <w:webHidden/>
-              </w:rPr>
-              <w:t>10</w:t>
-            </w:r>
-            <w:r>
-              <w:rPr>
-                <w:noProof/>
-                <w:webHidden/>
-              </w:rPr>
-              <w:fldChar w:fldCharType="end"/>
-            </w:r>
-          </w:hyperlink>
-        </w:p>
-        <w:p>
-          <w:pPr>
-            <w:pStyle w:val="TDC3"/>
-            <w:tabs>
-              <w:tab w:val="right" w:leader="dot" w:pos="8494"/>
-            </w:tabs>
-            <w:rPr>
-              <w:rFonts w:asciiTheme="minorHAnsi" w:eastAsiaTheme="minorEastAsia" w:hAnsiTheme="minorHAnsi" w:cstheme="minorBidi"/>
-              <w:noProof/>
-              <w:lang w:eastAsia="es-ES"/>
-            </w:rPr>
-          </w:pPr>
-          <w:hyperlink w:anchor="_Toc477512531" w:history="1">
-            <w:r>
-              <w:rPr>
-                <w:rStyle w:val="Hipervnculo"/>
-                <w:noProof/>
-              </w:rPr>
-              <w:t>7.1.1 Recursos gratuitos para implementar Odoo</w:t>
-            </w:r>
-            <w:r>
-              <w:rPr>
-                <w:noProof/>
-                <w:webHidden/>
-              </w:rPr>
-              <w:tab/>
-            </w:r>
-            <w:r>
-              <w:rPr>
-                <w:noProof/>
-                <w:webHidden/>
-              </w:rPr>
-              <w:fldChar w:fldCharType="begin"/>
-            </w:r>
-            <w:r>
-              <w:rPr>
-                <w:noProof/>
-                <w:webHidden/>
-              </w:rPr>
-              <w:instrText xml:space="preserve"> PAGEREF _Toc477512531 \h </w:instrText>
-            </w:r>
-            <w:r>
-              <w:rPr>
-                <w:noProof/>
-                <w:webHidden/>
-              </w:rPr>
-            </w:r>
-            <w:r>
-              <w:rPr>
-                <w:noProof/>
-                <w:webHidden/>
-              </w:rPr>
-              <w:fldChar w:fldCharType="separate"/>
-            </w:r>
-            <w:r>
-              <w:rPr>
-                <w:noProof/>
-                <w:webHidden/>
-              </w:rPr>
-              <w:t>10</w:t>
-            </w:r>
-            <w:r>
-              <w:rPr>
-                <w:noProof/>
-                <w:webHidden/>
-              </w:rPr>
-              <w:fldChar w:fldCharType="end"/>
-            </w:r>
-          </w:hyperlink>
-        </w:p>
-        <w:p>
-          <w:pPr>
-            <w:pStyle w:val="TDC3"/>
-            <w:tabs>
-              <w:tab w:val="right" w:leader="dot" w:pos="8494"/>
-            </w:tabs>
-            <w:rPr>
-              <w:rFonts w:asciiTheme="minorHAnsi" w:eastAsiaTheme="minorEastAsia" w:hAnsiTheme="minorHAnsi" w:cstheme="minorBidi"/>
-              <w:noProof/>
-              <w:lang w:eastAsia="es-ES"/>
-            </w:rPr>
-          </w:pPr>
-          <w:hyperlink w:anchor="_Toc477512532" w:history="1">
-            <w:r>
-              <w:rPr>
-                <w:rStyle w:val="Hipervnculo"/>
-                <w:noProof/>
-              </w:rPr>
-              <w:t>7.1.2 Recursos no gratuitos para implementar Odoo</w:t>
-            </w:r>
-            <w:r>
-              <w:rPr>
-                <w:noProof/>
-                <w:webHidden/>
-              </w:rPr>
-              <w:tab/>
-            </w:r>
-            <w:r>
-              <w:rPr>
-                <w:noProof/>
-                <w:webHidden/>
-              </w:rPr>
-              <w:fldChar w:fldCharType="begin"/>
-            </w:r>
-            <w:r>
-              <w:rPr>
-                <w:noProof/>
-                <w:webHidden/>
-              </w:rPr>
-              <w:instrText xml:space="preserve"> PAGEREF _Toc477512532 \h </w:instrText>
-            </w:r>
-            <w:r>
-              <w:rPr>
-                <w:noProof/>
-                <w:webHidden/>
-              </w:rPr>
-            </w:r>
-            <w:r>
-              <w:rPr>
-                <w:noProof/>
-                <w:webHidden/>
-              </w:rPr>
-              <w:fldChar w:fldCharType="separate"/>
-            </w:r>
-            <w:r>
-              <w:rPr>
-                <w:noProof/>
-                <w:webHidden/>
-              </w:rPr>
-              <w:t>11</w:t>
-            </w:r>
-            <w:r>
-              <w:rPr>
-                <w:noProof/>
-                <w:webHidden/>
-              </w:rPr>
-              <w:fldChar w:fldCharType="end"/>
-            </w:r>
-          </w:hyperlink>
-        </w:p>
-        <w:p>
-          <w:pPr>
-            <w:pStyle w:val="TDC2"/>
-            <w:tabs>
-              <w:tab w:val="right" w:leader="dot" w:pos="8494"/>
-            </w:tabs>
-            <w:rPr>
-              <w:rFonts w:asciiTheme="minorHAnsi" w:eastAsiaTheme="minorEastAsia" w:hAnsiTheme="minorHAnsi" w:cstheme="minorBidi"/>
-              <w:noProof/>
-              <w:lang w:eastAsia="es-ES"/>
-            </w:rPr>
-          </w:pPr>
-          <w:hyperlink w:anchor="_Toc477512533" w:history="1">
-            <w:r>
-              <w:rPr>
-                <w:rStyle w:val="Hipervnculo"/>
-                <w:noProof/>
-              </w:rPr>
-              <w:t>7.2 Recursos para implementar la tecnología Openbravo</w:t>
-            </w:r>
-            <w:r>
-              <w:rPr>
-                <w:noProof/>
-                <w:webHidden/>
-              </w:rPr>
-              <w:tab/>
-            </w:r>
-            <w:r>
-              <w:rPr>
-                <w:noProof/>
-                <w:webHidden/>
-              </w:rPr>
-              <w:fldChar w:fldCharType="begin"/>
-            </w:r>
-            <w:r>
-              <w:rPr>
-                <w:noProof/>
-                <w:webHidden/>
-              </w:rPr>
-              <w:instrText xml:space="preserve"> PAGEREF _Toc477512533 \h </w:instrText>
-            </w:r>
-            <w:r>
-              <w:rPr>
-                <w:noProof/>
-                <w:webHidden/>
-              </w:rPr>
-            </w:r>
-            <w:r>
-              <w:rPr>
-                <w:noProof/>
-                <w:webHidden/>
-              </w:rPr>
-              <w:fldChar w:fldCharType="separate"/>
-            </w:r>
-            <w:r>
-              <w:rPr>
-                <w:noProof/>
-                <w:webHidden/>
-              </w:rPr>
-              <w:t>11</w:t>
-            </w:r>
-            <w:r>
-              <w:rPr>
-                <w:noProof/>
-                <w:webHidden/>
-              </w:rPr>
-              <w:fldChar w:fldCharType="end"/>
-            </w:r>
-          </w:hyperlink>
-        </w:p>
-        <w:p>
-          <w:pPr>
-            <w:pStyle w:val="TDC3"/>
-            <w:tabs>
-              <w:tab w:val="right" w:leader="dot" w:pos="8494"/>
-            </w:tabs>
-            <w:rPr>
-              <w:rFonts w:asciiTheme="minorHAnsi" w:eastAsiaTheme="minorEastAsia" w:hAnsiTheme="minorHAnsi" w:cstheme="minorBidi"/>
-              <w:noProof/>
-              <w:lang w:eastAsia="es-ES"/>
-            </w:rPr>
-          </w:pPr>
-          <w:hyperlink w:anchor="_Toc477512534" w:history="1">
-            <w:r>
-              <w:rPr>
-                <w:rStyle w:val="Hipervnculo"/>
-                <w:noProof/>
-              </w:rPr>
-              <w:t>7.2.1 Recursos gratuitos para implementar la tecnología Openbravo</w:t>
-            </w:r>
-            <w:r>
-              <w:rPr>
-                <w:noProof/>
-                <w:webHidden/>
-              </w:rPr>
-              <w:tab/>
-            </w:r>
-            <w:r>
-              <w:rPr>
-                <w:noProof/>
-                <w:webHidden/>
-              </w:rPr>
-              <w:fldChar w:fldCharType="begin"/>
-            </w:r>
-            <w:r>
-              <w:rPr>
-                <w:noProof/>
-                <w:webHidden/>
-              </w:rPr>
-              <w:instrText xml:space="preserve"> PAGEREF _Toc477512534 \h </w:instrText>
-            </w:r>
-            <w:r>
-              <w:rPr>
-                <w:noProof/>
-                <w:webHidden/>
-              </w:rPr>
-            </w:r>
-            <w:r>
-              <w:rPr>
-                <w:noProof/>
-                <w:webHidden/>
-              </w:rPr>
-              <w:fldChar w:fldCharType="separate"/>
-            </w:r>
-            <w:r>
-              <w:rPr>
-                <w:noProof/>
-                <w:webHidden/>
-              </w:rPr>
-              <w:t>12</w:t>
-            </w:r>
-            <w:r>
-              <w:rPr>
-                <w:noProof/>
-                <w:webHidden/>
-              </w:rPr>
-              <w:fldChar w:fldCharType="end"/>
-            </w:r>
-          </w:hyperlink>
-        </w:p>
-        <w:p>
-          <w:pPr>
-            <w:pStyle w:val="TDC3"/>
-            <w:tabs>
-              <w:tab w:val="right" w:leader="dot" w:pos="8494"/>
-            </w:tabs>
-            <w:rPr>
-              <w:rFonts w:asciiTheme="minorHAnsi" w:eastAsiaTheme="minorEastAsia" w:hAnsiTheme="minorHAnsi" w:cstheme="minorBidi"/>
-              <w:noProof/>
-              <w:lang w:eastAsia="es-ES"/>
-            </w:rPr>
-          </w:pPr>
-          <w:hyperlink w:anchor="_Toc477512535" w:history="1">
-            <w:r>
-              <w:rPr>
-                <w:rStyle w:val="Hipervnculo"/>
-                <w:noProof/>
-              </w:rPr>
-              <w:t>7.2.2 Recursos no gratuitos para implementar la tecnología Openbravo</w:t>
-            </w:r>
-            <w:r>
-              <w:rPr>
-                <w:noProof/>
-                <w:webHidden/>
-              </w:rPr>
-              <w:tab/>
-            </w:r>
-            <w:r>
-              <w:rPr>
-                <w:noProof/>
-                <w:webHidden/>
-              </w:rPr>
-              <w:fldChar w:fldCharType="begin"/>
-            </w:r>
-            <w:r>
-              <w:rPr>
-                <w:noProof/>
-                <w:webHidden/>
-              </w:rPr>
-              <w:instrText xml:space="preserve"> PAGEREF _Toc477512535 \h </w:instrText>
-            </w:r>
-            <w:r>
-              <w:rPr>
-                <w:noProof/>
-                <w:webHidden/>
-              </w:rPr>
-            </w:r>
-            <w:r>
-              <w:rPr>
-                <w:noProof/>
-                <w:webHidden/>
-              </w:rPr>
-              <w:fldChar w:fldCharType="separate"/>
-            </w:r>
-            <w:r>
-              <w:rPr>
-                <w:noProof/>
-                <w:webHidden/>
-              </w:rPr>
-              <w:t>12</w:t>
-            </w:r>
-            <w:r>
-              <w:rPr>
-                <w:noProof/>
-                <w:webHidden/>
-              </w:rPr>
-              <w:fldChar w:fldCharType="end"/>
-            </w:r>
-          </w:hyperlink>
-        </w:p>
-        <w:p>
-          <w:pPr>
-            <w:pStyle w:val="TDC1"/>
-            <w:tabs>
-              <w:tab w:val="right" w:leader="dot" w:pos="8494"/>
-            </w:tabs>
-            <w:rPr>
-              <w:rFonts w:asciiTheme="minorHAnsi" w:eastAsiaTheme="minorEastAsia" w:hAnsiTheme="minorHAnsi" w:cstheme="minorBidi"/>
-              <w:noProof/>
-              <w:lang w:eastAsia="es-ES"/>
-            </w:rPr>
-          </w:pPr>
-          <w:hyperlink w:anchor="_Toc477512536" w:history="1">
-            <w:r>
-              <w:rPr>
-                <w:rStyle w:val="Hipervnculo"/>
-                <w:noProof/>
-              </w:rPr>
-              <w:t>8. Conclusiones</w:t>
-            </w:r>
-            <w:r>
-              <w:rPr>
-                <w:noProof/>
-                <w:webHidden/>
-              </w:rPr>
-              <w:tab/>
-            </w:r>
-            <w:r>
-              <w:rPr>
-                <w:noProof/>
-                <w:webHidden/>
-              </w:rPr>
-              <w:fldChar w:fldCharType="begin"/>
-            </w:r>
-            <w:r>
-              <w:rPr>
-                <w:noProof/>
-                <w:webHidden/>
-              </w:rPr>
-              <w:instrText xml:space="preserve"> PAGEREF _Toc477512536 \h </w:instrText>
+              <w:instrText xml:space="preserve"> PAGEREF _Toc477512777 \h </w:instrText>
             </w:r>
             <w:r>
               <w:rPr>
@@ -3880,7 +3777,7 @@
       <w:pPr>
         <w:pStyle w:val="Ttulo1"/>
       </w:pPr>
-      <w:bookmarkStart w:id="1" w:name="_Toc477512483"/>
+      <w:bookmarkStart w:id="0" w:name="_Toc477512725"/>
       <w:r>
         <w:lastRenderedPageBreak/>
         <w:t>1. Autores del trabajo</w:t>
@@ -3888,17 +3785,17 @@
       <w:r>
         <w:t>, planificación y entrega</w:t>
       </w:r>
+      <w:bookmarkEnd w:id="0"/>
+    </w:p>
+    <w:p>
+      <w:pPr>
+        <w:pStyle w:val="Ttulo2"/>
+      </w:pPr>
+      <w:bookmarkStart w:id="1" w:name="_Toc477512726"/>
+      <w:r>
+        <w:t>1.1 Autores</w:t>
+      </w:r>
       <w:bookmarkEnd w:id="1"/>
-    </w:p>
-    <w:p>
-      <w:pPr>
-        <w:pStyle w:val="Ttulo2"/>
-      </w:pPr>
-      <w:bookmarkStart w:id="2" w:name="_Toc477512484"/>
-      <w:r>
-        <w:t>1.1 Autores</w:t>
-      </w:r>
-      <w:bookmarkEnd w:id="2"/>
     </w:p>
     <w:p>
       <w:r>
@@ -3930,11 +3827,11 @@
       <w:pPr>
         <w:pStyle w:val="Ttulo2"/>
       </w:pPr>
-      <w:bookmarkStart w:id="3" w:name="_Toc477512485"/>
+      <w:bookmarkStart w:id="2" w:name="_Toc477512727"/>
       <w:r>
         <w:t>1.2 Planificación</w:t>
       </w:r>
-      <w:bookmarkEnd w:id="3"/>
+      <w:bookmarkEnd w:id="2"/>
     </w:p>
     <w:p>
       <w:r>
@@ -3995,11 +3892,11 @@
       <w:pPr>
         <w:pStyle w:val="Ttulo2"/>
       </w:pPr>
-      <w:bookmarkStart w:id="4" w:name="_Toc477512486"/>
+      <w:bookmarkStart w:id="3" w:name="_Toc477512728"/>
       <w:r>
         <w:t>1.3 Entrega</w:t>
       </w:r>
-      <w:bookmarkEnd w:id="4"/>
+      <w:bookmarkEnd w:id="3"/>
     </w:p>
     <w:p>
       <w:r>
@@ -4064,14 +3961,14 @@
         <w:pStyle w:val="Ttulo1"/>
         <w:spacing w:before="360"/>
       </w:pPr>
-      <w:bookmarkStart w:id="5" w:name="_Toc477512487"/>
+      <w:bookmarkStart w:id="4" w:name="_Toc477512729"/>
       <w:r>
         <w:t xml:space="preserve">2. </w:t>
       </w:r>
       <w:r>
         <w:t>Descripción del tipo de tecnología</w:t>
       </w:r>
-      <w:bookmarkEnd w:id="5"/>
+      <w:bookmarkEnd w:id="4"/>
     </w:p>
     <w:p>
       <w:r>
@@ -4617,7 +4514,7 @@
       <w:pPr>
         <w:pStyle w:val="Ttulo1"/>
       </w:pPr>
-      <w:bookmarkStart w:id="6" w:name="_Toc477512488"/>
+      <w:bookmarkStart w:id="5" w:name="_Toc477512730"/>
       <w:r>
         <w:t xml:space="preserve">3. </w:t>
       </w:r>
@@ -4627,29 +4524,31 @@
       <w:r>
         <w:t xml:space="preserve"> (documentos)</w:t>
       </w:r>
+      <w:bookmarkEnd w:id="5"/>
+    </w:p>
+    <w:p>
+      <w:pPr>
+        <w:pStyle w:val="Ttulo2"/>
+      </w:pPr>
+      <w:bookmarkStart w:id="6" w:name="_Toc477512731"/>
+      <w:bookmarkStart w:id="7" w:name="_GoBack"/>
+      <w:bookmarkEnd w:id="7"/>
+      <w:r>
+        <w:t>3.</w:t>
+      </w:r>
+      <w:r>
+        <w:t>1 Fuentes sobre el tipo de tecnología</w:t>
+      </w:r>
+      <w:r>
+        <w:t xml:space="preserve"> en general</w:t>
+      </w:r>
       <w:bookmarkEnd w:id="6"/>
     </w:p>
     <w:p>
       <w:pPr>
-        <w:pStyle w:val="Ttulo2"/>
-      </w:pPr>
-      <w:bookmarkStart w:id="7" w:name="_Toc477512489"/>
-      <w:r>
-        <w:t>3.</w:t>
-      </w:r>
-      <w:r>
-        <w:t>1 Fuentes sobre el tipo de tecnología</w:t>
-      </w:r>
-      <w:r>
-        <w:t xml:space="preserve"> en general</w:t>
-      </w:r>
-      <w:bookmarkEnd w:id="7"/>
-    </w:p>
-    <w:p>
-      <w:pPr>
         <w:pStyle w:val="Ttulo3"/>
       </w:pPr>
-      <w:bookmarkStart w:id="8" w:name="_Toc477512490"/>
+      <w:bookmarkStart w:id="8" w:name="_Toc477512732"/>
       <w:r>
         <w:t>3.1.1 Fuente de información 1 sobre el tipo de tecnología en general</w:t>
       </w:r>
@@ -4731,7 +4630,7 @@
       <w:pPr>
         <w:pStyle w:val="Ttulo3"/>
       </w:pPr>
-      <w:bookmarkStart w:id="9" w:name="_Toc477512491"/>
+      <w:bookmarkStart w:id="9" w:name="_Toc477512733"/>
       <w:r>
         <w:t>3.1.2 Fuente de información 2 sobre el tipo de tecnología en general</w:t>
       </w:r>
@@ -4768,7 +4667,7 @@
       <w:pPr>
         <w:pStyle w:val="Ttulo3"/>
       </w:pPr>
-      <w:bookmarkStart w:id="10" w:name="_Toc477512492"/>
+      <w:bookmarkStart w:id="10" w:name="_Toc477512734"/>
       <w:r>
         <w:t>3.1.3</w:t>
       </w:r>
@@ -4842,7 +4741,7 @@
       <w:pPr>
         <w:pStyle w:val="Ttulo2"/>
       </w:pPr>
-      <w:bookmarkStart w:id="11" w:name="_Toc477512493"/>
+      <w:bookmarkStart w:id="11" w:name="_Toc477512735"/>
       <w:r>
         <w:lastRenderedPageBreak/>
         <w:t xml:space="preserve">3.2 </w:t>
@@ -4862,7 +4761,7 @@
       <w:pPr>
         <w:pStyle w:val="Ttulo3"/>
       </w:pPr>
-      <w:bookmarkStart w:id="12" w:name="_Toc477512494"/>
+      <w:bookmarkStart w:id="12" w:name="_Toc477512736"/>
       <w:r>
         <w:t xml:space="preserve">3.2.1 Fuente de información 1 sobre la tecnología específica </w:t>
       </w:r>
@@ -4872,64 +4771,10 @@
       <w:bookmarkEnd w:id="12"/>
     </w:p>
     <w:p>
-      <w:r>
-        <w:t xml:space="preserve">Enlace: </w:t>
-      </w:r>
-      <w:hyperlink r:id="rId17" w:history="1">
-        <w:r>
-          <w:rPr>
-            <w:rStyle w:val="Hipervnculo"/>
-          </w:rPr>
-          <w:t>https://www.odoo.com/es_ES/</w:t>
-        </w:r>
-      </w:hyperlink>
-    </w:p>
-    <w:p>
-      <w:r>
-        <w:t xml:space="preserve">Página oficial de Odoo. En ella se pueden encontrar: </w:t>
-      </w:r>
-    </w:p>
-    <w:p>
-      <w:pPr>
-        <w:pStyle w:val="Prrafodelista"/>
-        <w:numPr>
-          <w:ilvl w:val="0"/>
-          <w:numId w:val="7"/>
-        </w:numPr>
-      </w:pPr>
-      <w:r>
-        <w:t>Apps para crear sitios web, para aumentar las ventas (CRM, facturación…), herramientas de productividad, etc.</w:t>
-      </w:r>
-    </w:p>
-    <w:p>
-      <w:pPr>
-        <w:pStyle w:val="Prrafodelista"/>
-        <w:numPr>
-          <w:ilvl w:val="0"/>
-          <w:numId w:val="7"/>
-        </w:numPr>
-      </w:pPr>
-      <w:r>
-        <w:t>Tarifas</w:t>
-      </w:r>
-    </w:p>
-    <w:p>
-      <w:pPr>
-        <w:pStyle w:val="Prrafodelista"/>
-        <w:numPr>
-          <w:ilvl w:val="0"/>
-          <w:numId w:val="7"/>
-        </w:numPr>
-      </w:pPr>
-      <w:r>
-        <w:t>Documentos (Guías de usuario, Documentos de desarrollador, API, Instalación…).</w:t>
-      </w:r>
-    </w:p>
-    <w:p>
       <w:pPr>
         <w:pStyle w:val="Ttulo3"/>
       </w:pPr>
-      <w:bookmarkStart w:id="13" w:name="_Toc477512495"/>
+      <w:bookmarkStart w:id="13" w:name="_Toc477512737"/>
       <w:r>
         <w:t xml:space="preserve">3.2.2 Fuente de información 2 sobre la tecnología específica </w:t>
       </w:r>
@@ -4939,28 +4784,10 @@
       <w:bookmarkEnd w:id="13"/>
     </w:p>
     <w:p>
-      <w:r>
-        <w:t xml:space="preserve">Enlace: </w:t>
-      </w:r>
-      <w:hyperlink r:id="rId18" w:history="1">
-        <w:r>
-          <w:rPr>
-            <w:rStyle w:val="Hipervnculo"/>
-          </w:rPr>
-          <w:t>https://www.qubiq.es/blog/manuales-odoo-1</w:t>
-        </w:r>
-      </w:hyperlink>
-    </w:p>
-    <w:p>
-      <w:r>
-        <w:t>En este blog podemos encontrar tutoriales a nivel usuario, muy prácticos si estamos empezando a utilizar dicha tecnología.</w:t>
-      </w:r>
-    </w:p>
-    <w:p>
       <w:pPr>
         <w:pStyle w:val="Ttulo3"/>
       </w:pPr>
-      <w:bookmarkStart w:id="14" w:name="_Toc477512496"/>
+      <w:bookmarkStart w:id="14" w:name="_Toc477512738"/>
       <w:r>
         <w:t>3.2.3</w:t>
       </w:r>
@@ -4973,141 +4800,311 @@
       <w:bookmarkEnd w:id="14"/>
     </w:p>
     <w:p>
-      <w:r>
-        <w:t xml:space="preserve">Enlace: </w:t>
-      </w:r>
-      <w:hyperlink r:id="rId19" w:history="1">
-        <w:r>
-          <w:rPr>
-            <w:rStyle w:val="Hipervnculo"/>
-          </w:rPr>
-          <w:t>http://angelmoya.es/blog/odoo/odoo-8-en-ubuntu-16-04/</w:t>
-        </w:r>
-      </w:hyperlink>
-    </w:p>
-    <w:p>
-      <w:r>
-        <w:t>En este otro blog encontramos la guía de instalación de Odoo en Linux, a nivel de usuario y paso a paso.</w:t>
-      </w:r>
+      <w:pPr>
+        <w:pStyle w:val="Ttulo2"/>
+      </w:pPr>
+      <w:bookmarkStart w:id="15" w:name="_Toc477512739"/>
+      <w:r>
+        <w:t xml:space="preserve">3.3 </w:t>
+      </w:r>
+      <w:r>
+        <w:t>Fuentes sobre la tecnología</w:t>
+      </w:r>
+      <w:r>
+        <w:t xml:space="preserve"> específica </w:t>
+      </w:r>
+      <w:r>
+        <w:t>Openbravo</w:t>
+      </w:r>
+      <w:bookmarkEnd w:id="15"/>
     </w:p>
     <w:p>
       <w:pPr>
         <w:pStyle w:val="Ttulo3"/>
       </w:pPr>
-      <w:bookmarkStart w:id="15" w:name="_Toc477512497"/>
-      <w:r>
-        <w:t>3.2.4 Fuente de información n sobre la tecnología específica Odoo</w:t>
-      </w:r>
-      <w:bookmarkEnd w:id="15"/>
-    </w:p>
-    <w:p>
-      <w:r>
-        <w:t xml:space="preserve">Enlace: </w:t>
-      </w:r>
-      <w:hyperlink r:id="rId20" w:history="1">
-        <w:r>
-          <w:rPr>
-            <w:rStyle w:val="Hipervnculo"/>
-          </w:rPr>
-          <w:t>https://www.youtube.com/watch?v=KXGOn5zuPYA</w:t>
-        </w:r>
-      </w:hyperlink>
-    </w:p>
-    <w:p>
-      <w:r>
-        <w:t>En este video de YouTube nos explican cómo instalar Odoo en Windows y además una guía sobre los primeros pasos que dar para utilizar Odoo.</w:t>
-      </w:r>
+      <w:bookmarkStart w:id="16" w:name="_Toc477512740"/>
+      <w:r>
+        <w:t xml:space="preserve">3.3.1 Fuente de información 1 sobre la tecnología específica </w:t>
+      </w:r>
+      <w:r>
+        <w:t>Openbravo</w:t>
+      </w:r>
+      <w:bookmarkEnd w:id="16"/>
+    </w:p>
+    <w:p>
+      <w:pPr>
+        <w:pStyle w:val="Ttulo3"/>
+      </w:pPr>
+      <w:bookmarkStart w:id="17" w:name="_Toc477512741"/>
+      <w:r>
+        <w:t xml:space="preserve">3.3.2 Fuente de información 2 sobre la tecnología específica </w:t>
+      </w:r>
+      <w:r>
+        <w:t>Openbravo</w:t>
+      </w:r>
+      <w:bookmarkEnd w:id="17"/>
+    </w:p>
+    <w:p>
+      <w:pPr>
+        <w:pStyle w:val="Ttulo3"/>
+      </w:pPr>
+      <w:bookmarkStart w:id="18" w:name="_Toc477512742"/>
+      <w:r>
+        <w:t xml:space="preserve">3.3.n Fuente de información n sobre la tecnología específica </w:t>
+      </w:r>
+      <w:r>
+        <w:t>Openbravo</w:t>
+      </w:r>
+      <w:bookmarkEnd w:id="18"/>
     </w:p>
     <w:p/>
     <w:p>
       <w:pPr>
+        <w:pStyle w:val="Ttulo1"/>
+      </w:pPr>
+      <w:bookmarkStart w:id="19" w:name="_Toc477512743"/>
+      <w:r>
+        <w:t xml:space="preserve">4. </w:t>
+      </w:r>
+      <w:r>
+        <w:t>Fuentes de información</w:t>
+      </w:r>
+      <w:r>
+        <w:t xml:space="preserve"> (cursos no gratuitos)</w:t>
+      </w:r>
+      <w:bookmarkEnd w:id="19"/>
+    </w:p>
+    <w:p>
+      <w:pPr>
         <w:pStyle w:val="Ttulo2"/>
       </w:pPr>
-      <w:bookmarkStart w:id="16" w:name="_Toc477512498"/>
-      <w:r>
-        <w:t xml:space="preserve">3.3 </w:t>
-      </w:r>
-      <w:r>
-        <w:t>Fuentes sobre la tecnología</w:t>
+      <w:bookmarkStart w:id="20" w:name="_Toc477512744"/>
+      <w:r>
+        <w:t>4</w:t>
+      </w:r>
+      <w:r>
+        <w:t xml:space="preserve">.1 </w:t>
+      </w:r>
+      <w:r>
+        <w:t xml:space="preserve">Cursos no gratuitos </w:t>
+      </w:r>
+      <w:r>
+        <w:t>sobre el tipo de tecnología</w:t>
+      </w:r>
+      <w:r>
+        <w:t xml:space="preserve"> en general</w:t>
+      </w:r>
+      <w:bookmarkEnd w:id="20"/>
+    </w:p>
+    <w:p>
+      <w:pPr>
+        <w:pStyle w:val="Ttulo3"/>
+      </w:pPr>
+      <w:bookmarkStart w:id="21" w:name="_Toc477512745"/>
+      <w:r>
+        <w:t>4.1.1 Curso no gratuito 1 sobre el tipo de tecnología en general</w:t>
+      </w:r>
+      <w:bookmarkEnd w:id="21"/>
+    </w:p>
+    <w:p>
+      <w:pPr>
+        <w:pStyle w:val="Ttulo3"/>
+      </w:pPr>
+      <w:bookmarkStart w:id="22" w:name="_Toc477512746"/>
+      <w:r>
+        <w:t>4.1.2 Curso no gratuito 2 sobre el tipo de tecnología en general</w:t>
+      </w:r>
+      <w:bookmarkEnd w:id="22"/>
+    </w:p>
+    <w:p>
+      <w:pPr>
+        <w:pStyle w:val="Ttulo3"/>
+      </w:pPr>
+      <w:bookmarkStart w:id="23" w:name="_Toc477512747"/>
+      <w:r>
+        <w:t>4.1.n Curso no gratuito n sobre el tipo de tecnología en general</w:t>
+      </w:r>
+      <w:bookmarkEnd w:id="23"/>
+    </w:p>
+    <w:p/>
+    <w:p>
+      <w:pPr>
+        <w:pStyle w:val="Ttulo2"/>
+      </w:pPr>
+      <w:bookmarkStart w:id="24" w:name="_Toc477512748"/>
+      <w:r>
+        <w:t>4.2 Cursos</w:t>
+      </w:r>
+      <w:r>
+        <w:t xml:space="preserve"> </w:t>
+      </w:r>
+      <w:r>
+        <w:t xml:space="preserve">no gratuitos </w:t>
+      </w:r>
+      <w:r>
+        <w:t>sobre la tecnología</w:t>
       </w:r>
       <w:r>
         <w:t xml:space="preserve"> específica </w:t>
       </w:r>
       <w:r>
+        <w:t>Odoo</w:t>
+      </w:r>
+      <w:bookmarkEnd w:id="24"/>
+    </w:p>
+    <w:p>
+      <w:pPr>
+        <w:pStyle w:val="Ttulo3"/>
+      </w:pPr>
+      <w:bookmarkStart w:id="25" w:name="_Toc477512749"/>
+      <w:r>
+        <w:t xml:space="preserve">4.2.1 Curso no gratuito 1 sobre la tecnología específica </w:t>
+      </w:r>
+      <w:r>
+        <w:t>Odoo</w:t>
+      </w:r>
+      <w:bookmarkEnd w:id="25"/>
+    </w:p>
+    <w:p>
+      <w:pPr>
+        <w:pStyle w:val="Ttulo3"/>
+      </w:pPr>
+      <w:bookmarkStart w:id="26" w:name="_Toc477512750"/>
+      <w:r>
+        <w:t>4.2.2 Curso no gratuito</w:t>
+      </w:r>
+      <w:r>
+        <w:t xml:space="preserve"> 2</w:t>
+      </w:r>
+      <w:r>
+        <w:t xml:space="preserve"> sobre la tecnología específica </w:t>
+      </w:r>
+      <w:r>
+        <w:t>Odoo</w:t>
+      </w:r>
+      <w:bookmarkEnd w:id="26"/>
+    </w:p>
+    <w:p>
+      <w:pPr>
+        <w:pStyle w:val="Ttulo3"/>
+      </w:pPr>
+      <w:bookmarkStart w:id="27" w:name="_Toc477512751"/>
+      <w:r>
+        <w:t>4.2.</w:t>
+      </w:r>
+      <w:r>
+        <w:t>n</w:t>
+      </w:r>
+      <w:r>
+        <w:t xml:space="preserve"> Curso no gratuito </w:t>
+      </w:r>
+      <w:r>
+        <w:t>n</w:t>
+      </w:r>
+      <w:r>
+        <w:t xml:space="preserve"> sobre la tecnología específica </w:t>
+      </w:r>
+      <w:r>
+        <w:t>Odoo</w:t>
+      </w:r>
+      <w:bookmarkEnd w:id="27"/>
+    </w:p>
+    <w:p/>
+    <w:p>
+      <w:pPr>
+        <w:pStyle w:val="Ttulo2"/>
+      </w:pPr>
+      <w:bookmarkStart w:id="28" w:name="_Toc477512752"/>
+      <w:r>
+        <w:t>4.3 Cursos</w:t>
+      </w:r>
+      <w:r>
+        <w:t xml:space="preserve"> </w:t>
+      </w:r>
+      <w:r>
+        <w:t xml:space="preserve">no gratuitos </w:t>
+      </w:r>
+      <w:r>
+        <w:t>sobre la tecnología</w:t>
+      </w:r>
+      <w:r>
+        <w:t xml:space="preserve"> específica </w:t>
+      </w:r>
+      <w:r>
         <w:t>Openbravo</w:t>
       </w:r>
-      <w:bookmarkEnd w:id="16"/>
+      <w:bookmarkEnd w:id="28"/>
     </w:p>
     <w:p>
       <w:pPr>
         <w:pStyle w:val="Ttulo3"/>
       </w:pPr>
-      <w:bookmarkStart w:id="17" w:name="_Toc477512499"/>
-      <w:r>
-        <w:t xml:space="preserve">3.3.1 Fuente de información 1 sobre la tecnología específica </w:t>
+      <w:bookmarkStart w:id="29" w:name="_Toc477512753"/>
+      <w:r>
+        <w:t xml:space="preserve">4.3.1 Curso no gratuito 1 sobre la tecnología específica </w:t>
       </w:r>
       <w:r>
         <w:t>Openbravo</w:t>
       </w:r>
-      <w:bookmarkEnd w:id="17"/>
+      <w:bookmarkEnd w:id="29"/>
     </w:p>
     <w:p>
       <w:pPr>
         <w:pStyle w:val="Ttulo3"/>
       </w:pPr>
-      <w:bookmarkStart w:id="18" w:name="_Toc477512500"/>
-      <w:r>
-        <w:t xml:space="preserve">3.3.2 Fuente de información 2 sobre la tecnología específica </w:t>
+      <w:bookmarkStart w:id="30" w:name="_Toc477512754"/>
+      <w:r>
+        <w:t xml:space="preserve">4.3.2 Curso no gratuito 2 sobre la tecnología específica </w:t>
       </w:r>
       <w:r>
         <w:t>Openbravo</w:t>
       </w:r>
-      <w:bookmarkEnd w:id="18"/>
+      <w:bookmarkEnd w:id="30"/>
     </w:p>
     <w:p>
       <w:pPr>
         <w:pStyle w:val="Ttulo3"/>
       </w:pPr>
-      <w:bookmarkStart w:id="19" w:name="_Toc477512501"/>
-      <w:r>
-        <w:t xml:space="preserve">3.3.n Fuente de información n sobre la tecnología específica </w:t>
+      <w:bookmarkStart w:id="31" w:name="_Toc477512755"/>
+      <w:r>
+        <w:t xml:space="preserve">4.3.n Curso no gratuito n sobre la tecnología específica </w:t>
       </w:r>
       <w:r>
         <w:t>Openbravo</w:t>
       </w:r>
-      <w:bookmarkEnd w:id="19"/>
+      <w:bookmarkEnd w:id="31"/>
     </w:p>
     <w:p/>
     <w:p>
       <w:pPr>
         <w:pStyle w:val="Ttulo1"/>
       </w:pPr>
-      <w:bookmarkStart w:id="20" w:name="_Toc477512502"/>
+      <w:bookmarkStart w:id="32" w:name="_Toc477512756"/>
       <w:r>
         <w:lastRenderedPageBreak/>
-        <w:t xml:space="preserve">4. </w:t>
+        <w:t xml:space="preserve">5. </w:t>
       </w:r>
       <w:r>
         <w:t>Fuentes de información</w:t>
       </w:r>
       <w:r>
-        <w:t xml:space="preserve"> (cursos no gratuitos)</w:t>
-      </w:r>
-      <w:bookmarkEnd w:id="20"/>
+        <w:t xml:space="preserve"> (cursos gratuitos)</w:t>
+      </w:r>
+      <w:bookmarkEnd w:id="32"/>
     </w:p>
     <w:p>
       <w:pPr>
         <w:pStyle w:val="Ttulo2"/>
       </w:pPr>
-      <w:bookmarkStart w:id="21" w:name="_Toc477512503"/>
-      <w:r>
-        <w:t>4</w:t>
+      <w:bookmarkStart w:id="33" w:name="_Toc477512757"/>
+      <w:r>
+        <w:t>5</w:t>
       </w:r>
       <w:r>
         <w:t xml:space="preserve">.1 </w:t>
       </w:r>
       <w:r>
-        <w:t xml:space="preserve">Cursos no gratuitos </w:t>
+        <w:t xml:space="preserve">Cursos gratuitos </w:t>
       </w:r>
       <w:r>
         <w:t>sobre el tipo de tecnología</w:t>
@@ -5115,52 +5112,52 @@
       <w:r>
         <w:t xml:space="preserve"> en general</w:t>
       </w:r>
-      <w:bookmarkEnd w:id="21"/>
+      <w:bookmarkEnd w:id="33"/>
     </w:p>
     <w:p>
       <w:pPr>
         <w:pStyle w:val="Ttulo3"/>
       </w:pPr>
-      <w:bookmarkStart w:id="22" w:name="_Toc477512504"/>
-      <w:r>
-        <w:t>4.1.1 Curso no gratuito 1 sobre el tipo de tecnología en general</w:t>
-      </w:r>
-      <w:bookmarkEnd w:id="22"/>
+      <w:bookmarkStart w:id="34" w:name="_Toc477512758"/>
+      <w:r>
+        <w:t>5.1.1 Curso gratuito 1 sobre el tipo de tecnología en general</w:t>
+      </w:r>
+      <w:bookmarkEnd w:id="34"/>
     </w:p>
     <w:p>
       <w:pPr>
         <w:pStyle w:val="Ttulo3"/>
       </w:pPr>
-      <w:bookmarkStart w:id="23" w:name="_Toc477512505"/>
-      <w:r>
-        <w:t>4.1.2 Curso no gratuito 2 sobre el tipo de tecnología en general</w:t>
-      </w:r>
-      <w:bookmarkEnd w:id="23"/>
+      <w:bookmarkStart w:id="35" w:name="_Toc477512759"/>
+      <w:r>
+        <w:t>5.1.2 Curso gratuito 2 sobre el tipo de tecnología en general</w:t>
+      </w:r>
+      <w:bookmarkEnd w:id="35"/>
     </w:p>
     <w:p>
       <w:pPr>
         <w:pStyle w:val="Ttulo3"/>
       </w:pPr>
-      <w:bookmarkStart w:id="24" w:name="_Toc477512506"/>
-      <w:r>
-        <w:t>4.1.n Curso no gratuito n sobre el tipo de tecnología en general</w:t>
-      </w:r>
-      <w:bookmarkEnd w:id="24"/>
+      <w:bookmarkStart w:id="36" w:name="_Toc477512760"/>
+      <w:r>
+        <w:t>5.1.n Curso gratuito n sobre el tipo de tecnología en general</w:t>
+      </w:r>
+      <w:bookmarkEnd w:id="36"/>
     </w:p>
     <w:p/>
     <w:p>
       <w:pPr>
         <w:pStyle w:val="Ttulo2"/>
       </w:pPr>
-      <w:bookmarkStart w:id="25" w:name="_Toc477512507"/>
-      <w:r>
-        <w:t>4.2 Cursos</w:t>
+      <w:bookmarkStart w:id="37" w:name="_Toc477512761"/>
+      <w:r>
+        <w:t>5.2 Cursos</w:t>
       </w:r>
       <w:r>
         <w:t xml:space="preserve"> </w:t>
       </w:r>
       <w:r>
-        <w:t xml:space="preserve">no gratuitos </w:t>
+        <w:t xml:space="preserve">gratuitos </w:t>
       </w:r>
       <w:r>
         <w:t>sobre la tecnología</w:t>
@@ -5171,344 +5168,126 @@
       <w:r>
         <w:t>Odoo</w:t>
       </w:r>
-      <w:bookmarkEnd w:id="25"/>
+      <w:bookmarkEnd w:id="37"/>
     </w:p>
     <w:p>
       <w:pPr>
         <w:pStyle w:val="Ttulo3"/>
       </w:pPr>
-      <w:bookmarkStart w:id="26" w:name="_Toc477512508"/>
-      <w:r>
-        <w:t xml:space="preserve">4.2.1 Curso no gratuito 1 sobre la tecnología específica </w:t>
+      <w:bookmarkStart w:id="38" w:name="_Toc477512762"/>
+      <w:r>
+        <w:t xml:space="preserve">5.2.1 Curso gratuito 1 sobre la tecnología específica </w:t>
       </w:r>
       <w:r>
         <w:t>Odoo</w:t>
       </w:r>
-      <w:bookmarkEnd w:id="26"/>
+      <w:bookmarkEnd w:id="38"/>
     </w:p>
     <w:p>
       <w:pPr>
         <w:pStyle w:val="Ttulo3"/>
       </w:pPr>
-      <w:bookmarkStart w:id="27" w:name="_Toc477512509"/>
-      <w:r>
-        <w:t>4.2.2 Curso no gratuito</w:t>
-      </w:r>
-      <w:r>
-        <w:t xml:space="preserve"> 2</w:t>
-      </w:r>
-      <w:r>
-        <w:t xml:space="preserve"> sobre la tecnología específica </w:t>
+      <w:bookmarkStart w:id="39" w:name="_Toc477512763"/>
+      <w:r>
+        <w:t xml:space="preserve">5.2.2 Curso gratuito 2 sobre la tecnología específica </w:t>
       </w:r>
       <w:r>
         <w:t>Odoo</w:t>
       </w:r>
-      <w:bookmarkEnd w:id="27"/>
+      <w:bookmarkEnd w:id="39"/>
     </w:p>
     <w:p>
       <w:pPr>
         <w:pStyle w:val="Ttulo3"/>
       </w:pPr>
-      <w:bookmarkStart w:id="28" w:name="_Toc477512510"/>
-      <w:r>
-        <w:t>4.2.</w:t>
-      </w:r>
-      <w:r>
-        <w:t>n</w:t>
-      </w:r>
-      <w:r>
-        <w:t xml:space="preserve"> Curso no gratuito </w:t>
-      </w:r>
-      <w:r>
-        <w:t>n</w:t>
-      </w:r>
-      <w:r>
-        <w:t xml:space="preserve"> sobre la tecnología específica </w:t>
+      <w:bookmarkStart w:id="40" w:name="_Toc477512764"/>
+      <w:r>
+        <w:t xml:space="preserve">5.2.n Curso gratuito n sobre la tecnología especifica </w:t>
       </w:r>
       <w:r>
         <w:t>Odoo</w:t>
       </w:r>
-      <w:bookmarkEnd w:id="28"/>
+      <w:bookmarkEnd w:id="40"/>
+    </w:p>
+    <w:p>
+      <w:pPr>
+        <w:pStyle w:val="Ttulo3"/>
+      </w:pPr>
+    </w:p>
+    <w:p>
+      <w:pPr>
+        <w:pStyle w:val="Ttulo2"/>
+      </w:pPr>
+      <w:bookmarkStart w:id="41" w:name="_Toc477512765"/>
+      <w:r>
+        <w:t>5.3 Cursos</w:t>
+      </w:r>
+      <w:r>
+        <w:t xml:space="preserve"> </w:t>
+      </w:r>
+      <w:r>
+        <w:t xml:space="preserve">gratuitos </w:t>
+      </w:r>
+      <w:r>
+        <w:t>sobre la tecnología</w:t>
+      </w:r>
+      <w:r>
+        <w:t xml:space="preserve"> específica </w:t>
+      </w:r>
+      <w:r>
+        <w:t>Openbravo</w:t>
+      </w:r>
+      <w:bookmarkEnd w:id="41"/>
+    </w:p>
+    <w:p>
+      <w:pPr>
+        <w:pStyle w:val="Ttulo3"/>
+      </w:pPr>
+      <w:bookmarkStart w:id="42" w:name="_Toc477512766"/>
+      <w:r>
+        <w:t xml:space="preserve">5.3.1 Curso gratuito 1 sobre la tecnología específica </w:t>
+      </w:r>
+      <w:r>
+        <w:t>Openbravo</w:t>
+      </w:r>
+      <w:bookmarkEnd w:id="42"/>
+    </w:p>
+    <w:p>
+      <w:pPr>
+        <w:pStyle w:val="Ttulo3"/>
+      </w:pPr>
+      <w:bookmarkStart w:id="43" w:name="_Toc477512767"/>
+      <w:r>
+        <w:t xml:space="preserve">5.3.2 Curso gratuito 2 sobre la tecnología específica </w:t>
+      </w:r>
+      <w:r>
+        <w:t>Openbravo</w:t>
+      </w:r>
+      <w:bookmarkEnd w:id="43"/>
+    </w:p>
+    <w:p>
+      <w:pPr>
+        <w:pStyle w:val="Ttulo3"/>
+      </w:pPr>
+      <w:bookmarkStart w:id="44" w:name="_Toc477512768"/>
+      <w:r>
+        <w:t xml:space="preserve">5.3.n Curso gratuito n sobre la tecnología especifica </w:t>
+      </w:r>
+      <w:r>
+        <w:t>Openbavo</w:t>
+      </w:r>
+      <w:bookmarkEnd w:id="44"/>
     </w:p>
     <w:p/>
     <w:p>
       <w:pPr>
-        <w:pStyle w:val="Ttulo2"/>
-      </w:pPr>
-      <w:bookmarkStart w:id="29" w:name="_Toc477512511"/>
-      <w:r>
-        <w:t>4.3 Cursos</w:t>
-      </w:r>
-      <w:r>
-        <w:t xml:space="preserve"> </w:t>
-      </w:r>
-      <w:r>
-        <w:t xml:space="preserve">no gratuitos </w:t>
-      </w:r>
-      <w:r>
-        <w:t>sobre la tecnología</w:t>
-      </w:r>
-      <w:r>
-        <w:t xml:space="preserve"> específica </w:t>
-      </w:r>
-      <w:r>
-        <w:t>Openbravo</w:t>
-      </w:r>
-      <w:bookmarkEnd w:id="29"/>
-    </w:p>
-    <w:p>
-      <w:pPr>
-        <w:pStyle w:val="Ttulo3"/>
-      </w:pPr>
-      <w:bookmarkStart w:id="30" w:name="_Toc477512512"/>
-      <w:r>
-        <w:t xml:space="preserve">4.3.1 Curso no gratuito 1 sobre la tecnología específica </w:t>
-      </w:r>
-      <w:r>
-        <w:t>Openbravo</w:t>
-      </w:r>
-      <w:bookmarkEnd w:id="30"/>
-    </w:p>
-    <w:p>
-      <w:pPr>
-        <w:pStyle w:val="Ttulo3"/>
-      </w:pPr>
-      <w:bookmarkStart w:id="31" w:name="_Toc477512513"/>
-      <w:r>
-        <w:t xml:space="preserve">4.3.2 Curso no gratuito 2 sobre la tecnología específica </w:t>
-      </w:r>
-      <w:r>
-        <w:t>Openbravo</w:t>
-      </w:r>
-      <w:bookmarkEnd w:id="31"/>
-    </w:p>
-    <w:p>
-      <w:pPr>
-        <w:pStyle w:val="Ttulo3"/>
-      </w:pPr>
-      <w:bookmarkStart w:id="32" w:name="_Toc477512514"/>
-      <w:r>
-        <w:t xml:space="preserve">4.3.n Curso no gratuito n sobre la tecnología específica </w:t>
-      </w:r>
-      <w:r>
-        <w:t>Openbravo</w:t>
-      </w:r>
-      <w:bookmarkEnd w:id="32"/>
-    </w:p>
-    <w:p/>
-    <w:p>
-      <w:pPr>
         <w:pStyle w:val="Ttulo1"/>
       </w:pPr>
-      <w:bookmarkStart w:id="33" w:name="_Toc477512515"/>
-      <w:r>
-        <w:t xml:space="preserve">5. </w:t>
-      </w:r>
-      <w:r>
-        <w:t>Fuentes de información</w:t>
-      </w:r>
-      <w:r>
-        <w:t xml:space="preserve"> (cursos gratuitos)</w:t>
-      </w:r>
-      <w:bookmarkEnd w:id="33"/>
-    </w:p>
-    <w:p>
-      <w:pPr>
-        <w:pStyle w:val="Ttulo2"/>
-      </w:pPr>
-      <w:bookmarkStart w:id="34" w:name="_Toc477512516"/>
-      <w:r>
-        <w:t>5</w:t>
-      </w:r>
-      <w:r>
-        <w:t xml:space="preserve">.1 </w:t>
-      </w:r>
-      <w:r>
-        <w:t xml:space="preserve">Cursos gratuitos </w:t>
-      </w:r>
-      <w:r>
-        <w:t>sobre el tipo de tecnología</w:t>
-      </w:r>
-      <w:r>
-        <w:t xml:space="preserve"> en general</w:t>
-      </w:r>
-      <w:bookmarkEnd w:id="34"/>
-    </w:p>
-    <w:p>
-      <w:pPr>
-        <w:pStyle w:val="Ttulo3"/>
-      </w:pPr>
-      <w:bookmarkStart w:id="35" w:name="_Toc477512517"/>
-      <w:r>
-        <w:t>5.1.1 Curso gratuito 1 sobre el tipo de tecnología en general</w:t>
-      </w:r>
-      <w:bookmarkEnd w:id="35"/>
-    </w:p>
-    <w:p>
-      <w:pPr>
-        <w:pStyle w:val="Ttulo3"/>
-      </w:pPr>
-      <w:bookmarkStart w:id="36" w:name="_Toc477512518"/>
-      <w:r>
-        <w:t>5.1.2 Curso gratuito 2 sobre el tipo de tecnología en general</w:t>
-      </w:r>
-      <w:bookmarkEnd w:id="36"/>
-    </w:p>
-    <w:p>
-      <w:pPr>
-        <w:pStyle w:val="Ttulo3"/>
-      </w:pPr>
-      <w:bookmarkStart w:id="37" w:name="_Toc477512519"/>
-      <w:r>
-        <w:t>5.1.n Curso gratuito n sobre el tipo de tecnología en general</w:t>
-      </w:r>
-      <w:bookmarkEnd w:id="37"/>
-    </w:p>
-    <w:p/>
-    <w:p>
-      <w:pPr>
-        <w:pStyle w:val="Ttulo2"/>
-      </w:pPr>
-      <w:bookmarkStart w:id="38" w:name="_Toc477512520"/>
-      <w:r>
-        <w:lastRenderedPageBreak/>
-        <w:t>5.2 Cursos</w:t>
-      </w:r>
-      <w:r>
-        <w:t xml:space="preserve"> </w:t>
-      </w:r>
-      <w:r>
-        <w:t xml:space="preserve">gratuitos </w:t>
-      </w:r>
-      <w:r>
-        <w:t>sobre la tecnología</w:t>
-      </w:r>
-      <w:r>
-        <w:t xml:space="preserve"> específica </w:t>
-      </w:r>
-      <w:r>
-        <w:t>Odoo</w:t>
-      </w:r>
-      <w:bookmarkEnd w:id="38"/>
-    </w:p>
-    <w:p>
-      <w:pPr>
-        <w:pStyle w:val="Ttulo3"/>
-      </w:pPr>
-      <w:bookmarkStart w:id="39" w:name="_Toc477512521"/>
-      <w:r>
-        <w:t xml:space="preserve">5.2.1 Curso gratuito 1 sobre la tecnología específica </w:t>
-      </w:r>
-      <w:r>
-        <w:t>Odoo</w:t>
-      </w:r>
-      <w:bookmarkEnd w:id="39"/>
-    </w:p>
-    <w:p>
-      <w:pPr>
-        <w:pStyle w:val="Ttulo3"/>
-      </w:pPr>
-      <w:bookmarkStart w:id="40" w:name="_Toc477512522"/>
-      <w:r>
-        <w:t xml:space="preserve">5.2.2 Curso gratuito 2 sobre la tecnología específica </w:t>
-      </w:r>
-      <w:r>
-        <w:t>Odoo</w:t>
-      </w:r>
-      <w:bookmarkEnd w:id="40"/>
-    </w:p>
-    <w:p>
-      <w:pPr>
-        <w:pStyle w:val="Ttulo3"/>
-      </w:pPr>
-      <w:bookmarkStart w:id="41" w:name="_Toc477512523"/>
-      <w:r>
-        <w:t xml:space="preserve">5.2.n Curso gratuito n sobre la tecnología especifica </w:t>
-      </w:r>
-      <w:r>
-        <w:t>Odoo</w:t>
-      </w:r>
-      <w:bookmarkEnd w:id="41"/>
-    </w:p>
-    <w:p>
-      <w:pPr>
-        <w:pStyle w:val="Ttulo3"/>
-      </w:pPr>
-    </w:p>
-    <w:p>
-      <w:pPr>
-        <w:pStyle w:val="Ttulo2"/>
-      </w:pPr>
-      <w:bookmarkStart w:id="42" w:name="_Toc477512524"/>
-      <w:r>
-        <w:t>5.3 Cursos</w:t>
-      </w:r>
-      <w:r>
-        <w:t xml:space="preserve"> </w:t>
-      </w:r>
-      <w:r>
-        <w:t xml:space="preserve">gratuitos </w:t>
-      </w:r>
-      <w:r>
-        <w:t>sobre la tecnología</w:t>
-      </w:r>
-      <w:r>
-        <w:t xml:space="preserve"> específica </w:t>
-      </w:r>
-      <w:r>
-        <w:t>Openbravo</w:t>
-      </w:r>
-      <w:bookmarkEnd w:id="42"/>
-    </w:p>
-    <w:p>
-      <w:pPr>
-        <w:pStyle w:val="Ttulo3"/>
-      </w:pPr>
-      <w:bookmarkStart w:id="43" w:name="_Toc477512525"/>
-      <w:r>
-        <w:t xml:space="preserve">5.3.1 Curso gratuito 1 sobre la tecnología específica </w:t>
-      </w:r>
-      <w:r>
-        <w:t>Openbravo</w:t>
-      </w:r>
-      <w:bookmarkEnd w:id="43"/>
-    </w:p>
-    <w:p>
-      <w:pPr>
-        <w:pStyle w:val="Ttulo3"/>
-      </w:pPr>
-      <w:bookmarkStart w:id="44" w:name="_Toc477512526"/>
-      <w:r>
-        <w:t xml:space="preserve">5.3.2 Curso gratuito 2 sobre la tecnología específica </w:t>
-      </w:r>
-      <w:r>
-        <w:t>Openbravo</w:t>
-      </w:r>
-      <w:bookmarkEnd w:id="44"/>
-    </w:p>
-    <w:p>
-      <w:pPr>
-        <w:pStyle w:val="Ttulo3"/>
-      </w:pPr>
-      <w:bookmarkStart w:id="45" w:name="_Toc477512527"/>
-      <w:r>
-        <w:t xml:space="preserve">5.3.n Curso gratuito n sobre la tecnología especifica </w:t>
-      </w:r>
-      <w:r>
-        <w:t>Openbavo</w:t>
+      <w:bookmarkStart w:id="45" w:name="_Toc477512769"/>
+      <w:r>
+        <w:t>6. Ayudas para estudiar las tecnologías</w:t>
       </w:r>
       <w:bookmarkEnd w:id="45"/>
-    </w:p>
-    <w:p/>
-    <w:p>
-      <w:pPr>
-        <w:pStyle w:val="Ttulo1"/>
-      </w:pPr>
-      <w:bookmarkStart w:id="46" w:name="_Toc477512528"/>
-      <w:r>
-        <w:t>6. Ayudas para estudiar las tecnologías</w:t>
-      </w:r>
-      <w:bookmarkEnd w:id="46"/>
     </w:p>
     <w:p/>
     <w:p/>
@@ -5516,27 +5295,27 @@
       <w:pPr>
         <w:pStyle w:val="Ttulo1"/>
       </w:pPr>
-      <w:bookmarkStart w:id="47" w:name="_Toc477512529"/>
+      <w:bookmarkStart w:id="46" w:name="_Toc477512770"/>
       <w:r>
         <w:t>7. Recursos para implementar las tecnologías</w:t>
       </w:r>
+      <w:bookmarkEnd w:id="46"/>
+    </w:p>
+    <w:p>
+      <w:pPr>
+        <w:pStyle w:val="Ttulo2"/>
+      </w:pPr>
+      <w:bookmarkStart w:id="47" w:name="_Toc477512771"/>
+      <w:r>
+        <w:t xml:space="preserve">7.1 Recursos </w:t>
+      </w:r>
+      <w:r>
+        <w:t xml:space="preserve">para implementar </w:t>
+      </w:r>
+      <w:r>
+        <w:t>ODOO</w:t>
+      </w:r>
       <w:bookmarkEnd w:id="47"/>
-    </w:p>
-    <w:p>
-      <w:pPr>
-        <w:pStyle w:val="Ttulo2"/>
-      </w:pPr>
-      <w:bookmarkStart w:id="48" w:name="_Toc477512530"/>
-      <w:r>
-        <w:t xml:space="preserve">7.1 Recursos </w:t>
-      </w:r>
-      <w:r>
-        <w:t xml:space="preserve">para implementar </w:t>
-      </w:r>
-      <w:r>
-        <w:t>ODOO</w:t>
-      </w:r>
-      <w:bookmarkEnd w:id="48"/>
     </w:p>
     <w:p>
       <w:r>
@@ -5588,6 +5367,7 @@
     </w:p>
     <w:p>
       <w:r>
+        <w:lastRenderedPageBreak/>
         <w:t>A continuación, todos estos requisitos necesarios los dividiremos entre gratuitos o de pago.</w:t>
       </w:r>
     </w:p>
@@ -5595,14 +5375,14 @@
       <w:pPr>
         <w:pStyle w:val="Ttulo3"/>
       </w:pPr>
-      <w:bookmarkStart w:id="49" w:name="_Toc477512531"/>
+      <w:bookmarkStart w:id="48" w:name="_Toc477512772"/>
       <w:r>
         <w:t xml:space="preserve">7.1.1 Recursos gratuitos para implementar </w:t>
       </w:r>
       <w:r>
         <w:t>Odoo</w:t>
       </w:r>
-      <w:bookmarkEnd w:id="49"/>
+      <w:bookmarkEnd w:id="48"/>
     </w:p>
     <w:p>
       <w:r>
@@ -5628,7 +5408,6 @@
     </w:p>
     <w:p>
       <w:r>
-        <w:lastRenderedPageBreak/>
         <w:t>Aprender lo necesario de los lenguajes de programación</w:t>
       </w:r>
       <w:r>
@@ -5643,7 +5422,7 @@
       <w:r>
         <w:t xml:space="preserve"> o manuales como </w:t>
       </w:r>
-      <w:hyperlink r:id="rId21" w:tooltip="este" w:history="1">
+      <w:hyperlink r:id="rId17" w:tooltip="este" w:history="1">
         <w:r>
           <w:rPr>
             <w:rStyle w:val="Hipervnculo"/>
@@ -5659,7 +5438,7 @@
       <w:pPr>
         <w:pStyle w:val="Ttulo3"/>
       </w:pPr>
-      <w:bookmarkStart w:id="50" w:name="_Toc477512532"/>
+      <w:bookmarkStart w:id="49" w:name="_Toc477512773"/>
       <w:r>
         <w:t>7.1.2</w:t>
       </w:r>
@@ -5672,7 +5451,7 @@
       <w:r>
         <w:t>Odoo</w:t>
       </w:r>
-      <w:bookmarkEnd w:id="50"/>
+      <w:bookmarkEnd w:id="49"/>
     </w:p>
     <w:p>
       <w:r>
@@ -5721,7 +5500,7 @@
                     <pic:cNvPicPr/>
                   </pic:nvPicPr>
                   <pic:blipFill rotWithShape="1">
-                    <a:blip r:embed="rId22">
+                    <a:blip r:embed="rId18">
                       <a:extLst>
                         <a:ext uri="{28A0092B-C50C-407E-A947-70E740481C1C}">
                           <a14:useLocalDpi xmlns:a14="http://schemas.microsoft.com/office/drawing/2010/main" val="0"/>
@@ -5765,7 +5544,7 @@
       <w:r>
         <w:t xml:space="preserve">existen cursos en programación Python de pago como en </w:t>
       </w:r>
-      <w:hyperlink r:id="rId23" w:history="1">
+      <w:hyperlink r:id="rId19" w:history="1">
         <w:r>
           <w:rPr>
             <w:rStyle w:val="Hipervnculo"/>
@@ -5776,7 +5555,7 @@
       <w:r>
         <w:t xml:space="preserve"> (105€ y presencial), </w:t>
       </w:r>
-      <w:hyperlink r:id="rId24" w:history="1">
+      <w:hyperlink r:id="rId20" w:history="1">
         <w:r>
           <w:rPr>
             <w:rStyle w:val="Hipervnculo"/>
@@ -5793,14 +5572,14 @@
       <w:pPr>
         <w:pStyle w:val="Ttulo2"/>
       </w:pPr>
-      <w:bookmarkStart w:id="51" w:name="_Toc477512533"/>
+      <w:bookmarkStart w:id="50" w:name="_Toc477512774"/>
       <w:r>
         <w:t xml:space="preserve">7.2 Recursos para implementar la tecnología </w:t>
       </w:r>
       <w:r>
         <w:t>Openbravo</w:t>
       </w:r>
-      <w:bookmarkEnd w:id="51"/>
+      <w:bookmarkEnd w:id="50"/>
     </w:p>
     <w:p>
       <w:r>
@@ -5824,6 +5603,7 @@
           <w:noProof/>
           <w:lang w:eastAsia="es-ES"/>
         </w:rPr>
+        <w:lastRenderedPageBreak/>
         <w:drawing>
           <wp:inline distT="0" distB="0" distL="0" distR="0" wp14:anchorId="522A96E9" wp14:editId="12A0C9EC">
             <wp:extent cx="5773464" cy="1790700"/>
@@ -5840,7 +5620,7 @@
                     <pic:cNvPicPr/>
                   </pic:nvPicPr>
                   <pic:blipFill rotWithShape="1">
-                    <a:blip r:embed="rId25"/>
+                    <a:blip r:embed="rId21"/>
                     <a:srcRect l="25046" t="38590" r="8984" b="25016"/>
                     <a:stretch/>
                   </pic:blipFill>
@@ -5875,7 +5655,6 @@
     </w:p>
     <w:p>
       <w:r>
-        <w:lastRenderedPageBreak/>
         <w:t>Las arquitecturas con las que ha sido probado son: x86, x86_64, IA-64, Sparc, PowerPC y AIX.</w:t>
       </w:r>
     </w:p>
@@ -5888,14 +5667,14 @@
       <w:pPr>
         <w:pStyle w:val="Ttulo3"/>
       </w:pPr>
-      <w:bookmarkStart w:id="52" w:name="_Toc477512534"/>
+      <w:bookmarkStart w:id="51" w:name="_Toc477512775"/>
       <w:r>
         <w:t xml:space="preserve">7.2.1 Recursos gratuitos para implementar la tecnología </w:t>
       </w:r>
       <w:r>
         <w:t>Openbravo</w:t>
       </w:r>
-      <w:bookmarkEnd w:id="52"/>
+      <w:bookmarkEnd w:id="51"/>
     </w:p>
     <w:p>
       <w:r>
@@ -5960,7 +5739,7 @@
       <w:pPr>
         <w:pStyle w:val="Ttulo3"/>
       </w:pPr>
-      <w:bookmarkStart w:id="53" w:name="_Toc477512535"/>
+      <w:bookmarkStart w:id="52" w:name="_Toc477512776"/>
       <w:r>
         <w:t>7.2.2</w:t>
       </w:r>
@@ -5970,7 +5749,7 @@
       <w:r>
         <w:t>Openbravo</w:t>
       </w:r>
-      <w:bookmarkEnd w:id="53"/>
+      <w:bookmarkEnd w:id="52"/>
     </w:p>
     <w:p>
       <w:r>
@@ -6036,7 +5815,7 @@
                     <pic:cNvPicPr/>
                   </pic:nvPicPr>
                   <pic:blipFill rotWithShape="1">
-                    <a:blip r:embed="rId26">
+                    <a:blip r:embed="rId22">
                       <a:extLst>
                         <a:ext uri="{28A0092B-C50C-407E-A947-70E740481C1C}">
                           <a14:useLocalDpi xmlns:a14="http://schemas.microsoft.com/office/drawing/2010/main" val="0"/>
@@ -6083,11 +5862,12 @@
       <w:pPr>
         <w:pStyle w:val="Ttulo1"/>
       </w:pPr>
-      <w:bookmarkStart w:id="54" w:name="_Toc477512536"/>
-      <w:r>
+      <w:bookmarkStart w:id="53" w:name="_Toc477512777"/>
+      <w:r>
+        <w:lastRenderedPageBreak/>
         <w:t>8. Conclusiones</w:t>
       </w:r>
-      <w:bookmarkEnd w:id="54"/>
+      <w:bookmarkEnd w:id="53"/>
     </w:p>
     <w:p/>
     <w:p/>
@@ -6097,7 +5877,7 @@
     <w:p/>
     <w:p/>
     <w:sectPr>
-      <w:footerReference w:type="default" r:id="rId27"/>
+      <w:footerReference w:type="default" r:id="rId23"/>
       <w:pgSz w:w="11906" w:h="16838"/>
       <w:pgMar w:top="1417" w:right="1701" w:bottom="1417" w:left="1701" w:header="708" w:footer="708" w:gutter="0"/>
       <w:cols w:space="708"/>
@@ -6162,7 +5942,7 @@
           <w:rPr>
             <w:noProof/>
           </w:rPr>
-          <w:t>1</w:t>
+          <w:t>7</w:t>
         </w:r>
         <w:r>
           <w:fldChar w:fldCharType="end"/>
@@ -11709,7 +11489,7 @@
 </file>
 
 <file path=customXml/itemProps1.xml><?xml version="1.0" encoding="utf-8"?>
-<ds:datastoreItem xmlns:ds="http://schemas.openxmlformats.org/officeDocument/2006/customXml" ds:itemID="{E71C0629-4D72-4B57-BA8A-4CCECB747FAE}">
+<ds:datastoreItem xmlns:ds="http://schemas.openxmlformats.org/officeDocument/2006/customXml" ds:itemID="{0DC45DF6-937E-48B4-95A5-9FD12887B611}">
   <ds:schemaRefs>
     <ds:schemaRef ds:uri="http://schemas.openxmlformats.org/officeDocument/2006/bibliography"/>
   </ds:schemaRefs>

</xml_diff>